<commit_message>
Fix README link and add templating to D6.1 deliverable
</commit_message>
<xml_diff>
--- a/deliverables/D6.1-group-14.docx
+++ b/deliverables/D6.1-group-14.docx
@@ -26,7 +26,7 @@
                     <pic:cNvPicPr preferRelativeResize="0"/>
                   </pic:nvPicPr>
                   <pic:blipFill>
-                    <a:blip r:embed="rId4" cstate="print"/>
+                    <a:blip r:embed="rId5" cstate="print"/>
                     <a:srcRect/>
                     <a:stretch>
                       <a:fillRect/>
@@ -112,7 +112,7 @@
           <w:rFonts w:ascii="Times New Roman" w:hAnsi="Times New Roman" w:cs="Times New Roman"/>
         </w:rPr>
       </w:pPr>
-      <w:hyperlink r:id="rId5">
+      <w:hyperlink r:id="rId6">
         <w:r>
           <w:rPr>
             <w:rFonts w:ascii="Times New Roman" w:eastAsia="Times New Roman" w:hAnsi="Times New Roman" w:cs="Times New Roman"/>
@@ -124,7 +124,7 @@
           <w:t>https://github.com/petetetete/cs386-project</w:t>
         </w:r>
       </w:hyperlink>
-      <w:hyperlink r:id="rId6"/>
+      <w:hyperlink r:id="rId7"/>
     </w:p>
     <w:p>
       <w:pPr>
@@ -229,17 +229,24 @@
       <w:pPr>
         <w:rPr>
           <w:rFonts w:ascii="Times New Roman" w:eastAsia="Times New Roman" w:hAnsi="Times New Roman" w:cs="Times New Roman"/>
+          <w:sz w:val="24"/>
+        </w:rPr>
+      </w:pPr>
+      <w:r>
+        <w:rPr>
+          <w:rFonts w:ascii="Times New Roman" w:eastAsia="Times New Roman" w:hAnsi="Times New Roman" w:cs="Times New Roman"/>
           <w:b/>
           <w:sz w:val="28"/>
         </w:rPr>
-      </w:pPr>
+        <w:t>Unit Tests</w:t>
+      </w:r>
       <w:r>
         <w:rPr>
           <w:rFonts w:ascii="Times New Roman" w:eastAsia="Times New Roman" w:hAnsi="Times New Roman" w:cs="Times New Roman"/>
           <w:b/>
           <w:sz w:val="28"/>
         </w:rPr>
-        <w:t>Unit Tests</w:t>
+        <w:t>:</w:t>
       </w:r>
       <w:r>
         <w:rPr>
@@ -247,136 +254,786 @@
           <w:b/>
           <w:sz w:val="28"/>
         </w:rPr>
-        <w:t>:</w:t>
-      </w:r>
-    </w:p>
-    <w:p>
-      <w:pPr>
-        <w:rPr>
-          <w:rFonts w:ascii="Times New Roman" w:hAnsi="Times New Roman" w:cs="Times New Roman"/>
-          <w:sz w:val="24"/>
-          <w:szCs w:val="24"/>
-        </w:rPr>
-      </w:pPr>
-      <w:r>
-        <w:rPr>
-          <w:rFonts w:ascii="Times New Roman" w:hAnsi="Times New Roman" w:cs="Times New Roman"/>
-          <w:sz w:val="24"/>
-          <w:szCs w:val="24"/>
-        </w:rPr>
-        <w:t>[INSERT LIST OF UNIT TESTS (A UNIT TEST IS A TEST TO MAKE SURE THE ACTUAL COMPONENTS OF THE CODE ARE WORKING)]</w:t>
-      </w:r>
-    </w:p>
-    <w:p>
-      <w:pPr>
-        <w:rPr>
-          <w:rFonts w:ascii="Times New Roman" w:hAnsi="Times New Roman" w:cs="Times New Roman"/>
-          <w:sz w:val="24"/>
-          <w:szCs w:val="24"/>
-        </w:rPr>
-      </w:pPr>
-    </w:p>
-    <w:p>
-      <w:pPr>
+        <w:t xml:space="preserve"> </w:t>
+      </w:r>
+      <w:r>
+        <w:rPr>
+          <w:rFonts w:ascii="Times New Roman" w:eastAsia="Times New Roman" w:hAnsi="Times New Roman" w:cs="Times New Roman"/>
+          <w:sz w:val="24"/>
+        </w:rPr>
+        <w:t>(</w:t>
+      </w:r>
+      <w:hyperlink r:id="rId8" w:history="1">
+        <w:r>
+          <w:rPr>
+            <w:rStyle w:val="Hyperlink"/>
+            <w:rFonts w:ascii="Times New Roman" w:eastAsia="Times New Roman" w:hAnsi="Times New Roman" w:cs="Times New Roman"/>
+            <w:sz w:val="24"/>
+          </w:rPr>
+          <w:t>GitHub Link</w:t>
+        </w:r>
+      </w:hyperlink>
+      <w:r>
+        <w:rPr>
+          <w:rFonts w:ascii="Times New Roman" w:eastAsia="Times New Roman" w:hAnsi="Times New Roman" w:cs="Times New Roman"/>
+          <w:sz w:val="24"/>
+        </w:rPr>
+        <w:t>)</w:t>
+      </w:r>
+    </w:p>
+    <w:p>
+      <w:pPr>
+        <w:pStyle w:val="ListParagraph"/>
+        <w:numPr>
+          <w:ilvl w:val="0"/>
+          <w:numId w:val="1"/>
+        </w:numPr>
+        <w:rPr>
+          <w:rFonts w:ascii="Times New Roman" w:hAnsi="Times New Roman" w:cs="Times New Roman"/>
+          <w:sz w:val="24"/>
+          <w:szCs w:val="24"/>
+        </w:rPr>
+      </w:pPr>
+      <w:r>
+        <w:rPr>
+          <w:rFonts w:ascii="Times New Roman" w:hAnsi="Times New Roman" w:cs="Times New Roman"/>
+          <w:sz w:val="24"/>
+          <w:szCs w:val="24"/>
+        </w:rPr>
+        <w:t>Menu Navigation Tests</w:t>
+      </w:r>
+    </w:p>
+    <w:p>
+      <w:pPr>
+        <w:pStyle w:val="ListParagraph"/>
+        <w:numPr>
+          <w:ilvl w:val="1"/>
+          <w:numId w:val="1"/>
+        </w:numPr>
+        <w:rPr>
+          <w:rFonts w:ascii="Times New Roman" w:hAnsi="Times New Roman" w:cs="Times New Roman"/>
+          <w:sz w:val="24"/>
+          <w:szCs w:val="24"/>
+        </w:rPr>
+      </w:pPr>
+      <w:r>
+        <w:rPr>
+          <w:rFonts w:ascii="Times New Roman" w:hAnsi="Times New Roman" w:cs="Times New Roman"/>
+          <w:sz w:val="24"/>
+          <w:szCs w:val="24"/>
+        </w:rPr>
+        <w:t>Should be able to navigate from home to user-login</w:t>
+      </w:r>
+    </w:p>
+    <w:p>
+      <w:pPr>
+        <w:pStyle w:val="ListParagraph"/>
+        <w:numPr>
+          <w:ilvl w:val="1"/>
+          <w:numId w:val="1"/>
+        </w:numPr>
+        <w:rPr>
+          <w:rFonts w:ascii="Times New Roman" w:hAnsi="Times New Roman" w:cs="Times New Roman"/>
+          <w:sz w:val="24"/>
+          <w:szCs w:val="24"/>
+        </w:rPr>
+      </w:pPr>
+      <w:r>
+        <w:rPr>
+          <w:rFonts w:ascii="Times New Roman" w:hAnsi="Times New Roman" w:cs="Times New Roman"/>
+          <w:sz w:val="24"/>
+          <w:szCs w:val="24"/>
+        </w:rPr>
+        <w:t>Should navigate back a page correctly</w:t>
+      </w:r>
+    </w:p>
+    <w:p>
+      <w:pPr>
+        <w:pStyle w:val="ListParagraph"/>
+        <w:numPr>
+          <w:ilvl w:val="1"/>
+          <w:numId w:val="1"/>
+        </w:numPr>
+        <w:rPr>
+          <w:rFonts w:ascii="Times New Roman" w:hAnsi="Times New Roman" w:cs="Times New Roman"/>
+          <w:sz w:val="24"/>
+          <w:szCs w:val="24"/>
+        </w:rPr>
+      </w:pPr>
+      <w:r>
+        <w:rPr>
+          <w:rFonts w:ascii="Times New Roman" w:hAnsi="Times New Roman" w:cs="Times New Roman"/>
+          <w:sz w:val="24"/>
+          <w:szCs w:val="24"/>
+        </w:rPr>
+        <w:t>[ADD A FEW MENU NAVIGATION TESTS]</w:t>
+      </w:r>
+    </w:p>
+    <w:p>
+      <w:pPr>
+        <w:pStyle w:val="ListParagraph"/>
+        <w:numPr>
+          <w:ilvl w:val="0"/>
+          <w:numId w:val="1"/>
+        </w:numPr>
+        <w:rPr>
+          <w:rFonts w:ascii="Times New Roman" w:hAnsi="Times New Roman" w:cs="Times New Roman"/>
+          <w:sz w:val="24"/>
+          <w:szCs w:val="24"/>
+        </w:rPr>
+      </w:pPr>
+      <w:r>
+        <w:rPr>
+          <w:rFonts w:ascii="Times New Roman" w:hAnsi="Times New Roman" w:cs="Times New Roman"/>
+          <w:sz w:val="24"/>
+          <w:szCs w:val="24"/>
+        </w:rPr>
+        <w:t>User Management</w:t>
+      </w:r>
+    </w:p>
+    <w:p>
+      <w:pPr>
+        <w:pStyle w:val="ListParagraph"/>
+        <w:numPr>
+          <w:ilvl w:val="1"/>
+          <w:numId w:val="1"/>
+        </w:numPr>
+        <w:rPr>
+          <w:rFonts w:ascii="Times New Roman" w:hAnsi="Times New Roman" w:cs="Times New Roman"/>
+          <w:sz w:val="24"/>
+          <w:szCs w:val="24"/>
+        </w:rPr>
+      </w:pPr>
+      <w:r>
+        <w:rPr>
+          <w:rFonts w:ascii="Times New Roman" w:hAnsi="Times New Roman" w:cs="Times New Roman"/>
+          <w:sz w:val="24"/>
+          <w:szCs w:val="24"/>
+        </w:rPr>
+        <w:t>Should be able to add a new user</w:t>
+      </w:r>
+    </w:p>
+    <w:p>
+      <w:pPr>
+        <w:pStyle w:val="ListParagraph"/>
+        <w:numPr>
+          <w:ilvl w:val="1"/>
+          <w:numId w:val="1"/>
+        </w:numPr>
+        <w:rPr>
+          <w:rFonts w:ascii="Times New Roman" w:hAnsi="Times New Roman" w:cs="Times New Roman"/>
+          <w:sz w:val="24"/>
+          <w:szCs w:val="24"/>
+        </w:rPr>
+      </w:pPr>
+      <w:r>
+        <w:rPr>
+          <w:rFonts w:ascii="Times New Roman" w:hAnsi="Times New Roman" w:cs="Times New Roman"/>
+          <w:sz w:val="24"/>
+          <w:szCs w:val="24"/>
+        </w:rPr>
+        <w:t>Should initialize a user’s id correctly</w:t>
+      </w:r>
+    </w:p>
+    <w:p>
+      <w:pPr>
+        <w:pStyle w:val="ListParagraph"/>
+        <w:numPr>
+          <w:ilvl w:val="1"/>
+          <w:numId w:val="1"/>
+        </w:numPr>
+        <w:rPr>
+          <w:rFonts w:ascii="Times New Roman" w:hAnsi="Times New Roman" w:cs="Times New Roman"/>
+          <w:sz w:val="24"/>
+          <w:szCs w:val="24"/>
+        </w:rPr>
+      </w:pPr>
+      <w:r>
+        <w:rPr>
+          <w:rFonts w:ascii="Times New Roman" w:hAnsi="Times New Roman" w:cs="Times New Roman"/>
+          <w:sz w:val="24"/>
+          <w:szCs w:val="24"/>
+        </w:rPr>
+        <w:t>Should be able to remove a user</w:t>
+      </w:r>
+    </w:p>
+    <w:p>
+      <w:pPr>
+        <w:pStyle w:val="ListParagraph"/>
+        <w:numPr>
+          <w:ilvl w:val="0"/>
+          <w:numId w:val="1"/>
+        </w:numPr>
+        <w:rPr>
+          <w:rFonts w:ascii="Times New Roman" w:hAnsi="Times New Roman" w:cs="Times New Roman"/>
+          <w:sz w:val="24"/>
+          <w:szCs w:val="24"/>
+        </w:rPr>
+      </w:pPr>
+      <w:r>
+        <w:rPr>
+          <w:rFonts w:ascii="Times New Roman" w:hAnsi="Times New Roman" w:cs="Times New Roman"/>
+          <w:sz w:val="24"/>
+          <w:szCs w:val="24"/>
+        </w:rPr>
+        <w:t>[REPLACE WITH NEW TEST SUITES THAT HAVE A FEW TESTS EACH]</w:t>
+      </w:r>
+    </w:p>
+    <w:p>
+      <w:pPr>
+        <w:rPr>
+          <w:rFonts w:ascii="Times New Roman" w:hAnsi="Times New Roman" w:cs="Times New Roman"/>
+          <w:sz w:val="24"/>
+          <w:szCs w:val="24"/>
+        </w:rPr>
+      </w:pPr>
+    </w:p>
+    <w:p>
+      <w:pPr>
+        <w:rPr>
+          <w:rFonts w:ascii="Times New Roman" w:hAnsi="Times New Roman" w:cs="Times New Roman"/>
+          <w:sz w:val="24"/>
+          <w:szCs w:val="24"/>
+        </w:rPr>
+      </w:pPr>
+      <w:r>
+        <w:rPr>
+          <w:rFonts w:ascii="Times New Roman" w:hAnsi="Times New Roman" w:cs="Times New Roman"/>
+          <w:sz w:val="24"/>
+          <w:szCs w:val="24"/>
+        </w:rPr>
+        <w:t>[</w:t>
+      </w:r>
+      <w:r>
+        <w:rPr>
+          <w:rFonts w:ascii="Times New Roman" w:hAnsi="Times New Roman" w:cs="Times New Roman"/>
+          <w:sz w:val="24"/>
+          <w:szCs w:val="24"/>
+        </w:rPr>
+        <w:t>A</w:t>
+      </w:r>
+      <w:r>
+        <w:rPr>
+          <w:rFonts w:ascii="Times New Roman" w:hAnsi="Times New Roman" w:cs="Times New Roman"/>
+          <w:sz w:val="24"/>
+          <w:szCs w:val="24"/>
+        </w:rPr>
+        <w:t xml:space="preserve"> UNIT TEST IS A TEST TO MAKE SURE THE ACTUAL COMPONENTS OF THE CODE ARE</w:t>
+      </w:r>
+      <w:r>
+        <w:rPr>
+          <w:rFonts w:ascii="Times New Roman" w:hAnsi="Times New Roman" w:cs="Times New Roman"/>
+          <w:sz w:val="24"/>
+          <w:szCs w:val="24"/>
+        </w:rPr>
+        <w:t xml:space="preserve"> WORKING</w:t>
+      </w:r>
+      <w:r>
+        <w:rPr>
+          <w:rFonts w:ascii="Times New Roman" w:hAnsi="Times New Roman" w:cs="Times New Roman"/>
+          <w:sz w:val="24"/>
+          <w:szCs w:val="24"/>
+        </w:rPr>
+        <w:t>]</w:t>
+      </w:r>
+    </w:p>
+    <w:p>
+      <w:pPr>
+        <w:rPr>
+          <w:rFonts w:ascii="Times New Roman" w:hAnsi="Times New Roman" w:cs="Times New Roman"/>
+          <w:sz w:val="24"/>
+          <w:szCs w:val="24"/>
+        </w:rPr>
+      </w:pPr>
+    </w:p>
+    <w:p>
+      <w:pPr>
+        <w:rPr>
+          <w:rFonts w:ascii="Times New Roman" w:eastAsia="Times New Roman" w:hAnsi="Times New Roman" w:cs="Times New Roman"/>
+          <w:sz w:val="24"/>
+        </w:rPr>
+      </w:pPr>
+      <w:r>
         <w:rPr>
           <w:rFonts w:ascii="Times New Roman" w:eastAsia="Times New Roman" w:hAnsi="Times New Roman" w:cs="Times New Roman"/>
           <w:b/>
           <w:sz w:val="28"/>
         </w:rPr>
-      </w:pPr>
+        <w:t>Acceptance Tests</w:t>
+      </w:r>
       <w:r>
         <w:rPr>
           <w:rFonts w:ascii="Times New Roman" w:eastAsia="Times New Roman" w:hAnsi="Times New Roman" w:cs="Times New Roman"/>
           <w:b/>
           <w:sz w:val="28"/>
         </w:rPr>
-        <w:t>Acceptance Tests</w:t>
-      </w:r>
+        <w:t>:</w:t>
+      </w:r>
+      <w:r>
+        <w:rPr>
+          <w:rFonts w:ascii="Times New Roman" w:eastAsia="Times New Roman" w:hAnsi="Times New Roman" w:cs="Times New Roman"/>
+          <w:sz w:val="24"/>
+        </w:rPr>
+        <w:t xml:space="preserve"> </w:t>
+      </w:r>
+      <w:r>
+        <w:rPr>
+          <w:rFonts w:ascii="Times New Roman" w:eastAsia="Times New Roman" w:hAnsi="Times New Roman" w:cs="Times New Roman"/>
+          <w:sz w:val="24"/>
+        </w:rPr>
+        <w:t>(</w:t>
+      </w:r>
+      <w:hyperlink r:id="rId9" w:history="1">
+        <w:r>
+          <w:rPr>
+            <w:rStyle w:val="Hyperlink"/>
+            <w:rFonts w:ascii="Times New Roman" w:eastAsia="Times New Roman" w:hAnsi="Times New Roman" w:cs="Times New Roman"/>
+            <w:sz w:val="24"/>
+          </w:rPr>
+          <w:t>GitHub Link</w:t>
+        </w:r>
+      </w:hyperlink>
+      <w:r>
+        <w:rPr>
+          <w:rFonts w:ascii="Times New Roman" w:eastAsia="Times New Roman" w:hAnsi="Times New Roman" w:cs="Times New Roman"/>
+          <w:sz w:val="24"/>
+        </w:rPr>
+        <w:t>)</w:t>
+      </w:r>
+    </w:p>
+    <w:p>
+      <w:pPr>
+        <w:pStyle w:val="ListParagraph"/>
+        <w:numPr>
+          <w:ilvl w:val="0"/>
+          <w:numId w:val="2"/>
+        </w:numPr>
+        <w:rPr>
+          <w:rFonts w:ascii="Times New Roman" w:hAnsi="Times New Roman" w:cs="Times New Roman"/>
+          <w:sz w:val="24"/>
+          <w:szCs w:val="24"/>
+        </w:rPr>
+      </w:pPr>
+      <w:r>
+        <w:rPr>
+          <w:rFonts w:ascii="Times New Roman" w:hAnsi="Times New Roman" w:cs="Times New Roman"/>
+          <w:sz w:val="24"/>
+          <w:szCs w:val="24"/>
+        </w:rPr>
+        <w:t>Feature Checks</w:t>
+      </w:r>
+    </w:p>
+    <w:p>
+      <w:pPr>
+        <w:pStyle w:val="ListParagraph"/>
+        <w:numPr>
+          <w:ilvl w:val="1"/>
+          <w:numId w:val="2"/>
+        </w:numPr>
+        <w:rPr>
+          <w:rFonts w:ascii="Times New Roman" w:hAnsi="Times New Roman" w:cs="Times New Roman"/>
+          <w:sz w:val="24"/>
+          <w:szCs w:val="24"/>
+        </w:rPr>
+      </w:pPr>
+      <w:r>
+        <w:rPr>
+          <w:rFonts w:ascii="Times New Roman" w:hAnsi="Times New Roman" w:cs="Times New Roman"/>
+          <w:sz w:val="24"/>
+          <w:szCs w:val="24"/>
+        </w:rPr>
+        <w:t>Should have functionality to manage game state</w:t>
+      </w:r>
+    </w:p>
+    <w:p>
+      <w:pPr>
+        <w:pStyle w:val="ListParagraph"/>
+        <w:numPr>
+          <w:ilvl w:val="1"/>
+          <w:numId w:val="2"/>
+        </w:numPr>
+        <w:rPr>
+          <w:rFonts w:ascii="Times New Roman" w:hAnsi="Times New Roman" w:cs="Times New Roman"/>
+          <w:sz w:val="24"/>
+          <w:szCs w:val="24"/>
+        </w:rPr>
+      </w:pPr>
+      <w:r>
+        <w:rPr>
+          <w:rFonts w:ascii="Times New Roman" w:hAnsi="Times New Roman" w:cs="Times New Roman"/>
+          <w:sz w:val="24"/>
+          <w:szCs w:val="24"/>
+        </w:rPr>
+        <w:t>Should have user functionality</w:t>
+      </w:r>
+    </w:p>
+    <w:p>
+      <w:pPr>
+        <w:pStyle w:val="ListParagraph"/>
+        <w:numPr>
+          <w:ilvl w:val="1"/>
+          <w:numId w:val="2"/>
+        </w:numPr>
+        <w:rPr>
+          <w:rFonts w:ascii="Times New Roman" w:hAnsi="Times New Roman" w:cs="Times New Roman"/>
+          <w:sz w:val="24"/>
+          <w:szCs w:val="24"/>
+        </w:rPr>
+      </w:pPr>
+      <w:r>
+        <w:rPr>
+          <w:rFonts w:ascii="Times New Roman" w:hAnsi="Times New Roman" w:cs="Times New Roman"/>
+          <w:sz w:val="24"/>
+          <w:szCs w:val="24"/>
+        </w:rPr>
+        <w:t>Should have main menu screen functionality</w:t>
+      </w:r>
+    </w:p>
+    <w:p>
+      <w:pPr>
+        <w:pStyle w:val="ListParagraph"/>
+        <w:numPr>
+          <w:ilvl w:val="1"/>
+          <w:numId w:val="2"/>
+        </w:numPr>
+        <w:rPr>
+          <w:rFonts w:ascii="Times New Roman" w:hAnsi="Times New Roman" w:cs="Times New Roman"/>
+          <w:sz w:val="24"/>
+          <w:szCs w:val="24"/>
+        </w:rPr>
+      </w:pPr>
+      <w:r>
+        <w:rPr>
+          <w:rFonts w:ascii="Times New Roman" w:hAnsi="Times New Roman" w:cs="Times New Roman"/>
+          <w:sz w:val="24"/>
+          <w:szCs w:val="24"/>
+        </w:rPr>
+        <w:t>[CONSIDER ADDING 1 OR 2 MORE CASES (NOT THAT IMPORTANT)]</w:t>
+      </w:r>
+      <w:r>
+        <w:rPr>
+          <w:rFonts w:ascii="Times New Roman" w:hAnsi="Times New Roman" w:cs="Times New Roman"/>
+          <w:sz w:val="24"/>
+          <w:szCs w:val="24"/>
+        </w:rPr>
+        <w:t xml:space="preserve"> </w:t>
+      </w:r>
+    </w:p>
+    <w:p>
+      <w:pPr>
+        <w:rPr>
+          <w:rFonts w:ascii="Times New Roman" w:hAnsi="Times New Roman" w:cs="Times New Roman"/>
+          <w:sz w:val="24"/>
+          <w:szCs w:val="24"/>
+        </w:rPr>
+      </w:pPr>
+    </w:p>
+    <w:p>
+      <w:pPr>
+        <w:rPr>
+          <w:rFonts w:ascii="Times New Roman" w:hAnsi="Times New Roman" w:cs="Times New Roman"/>
+          <w:sz w:val="24"/>
+          <w:szCs w:val="24"/>
+        </w:rPr>
+      </w:pPr>
+      <w:r>
+        <w:rPr>
+          <w:rFonts w:ascii="Times New Roman" w:hAnsi="Times New Roman" w:cs="Times New Roman"/>
+          <w:sz w:val="24"/>
+          <w:szCs w:val="24"/>
+        </w:rPr>
+        <w:t xml:space="preserve">[AN ACCEPTANCE TEST IS A TEST TO MAKE SURE THE SOFTWARE </w:t>
+      </w:r>
+      <w:r>
+        <w:rPr>
+          <w:rFonts w:ascii="Times New Roman" w:hAnsi="Times New Roman" w:cs="Times New Roman"/>
+          <w:sz w:val="24"/>
+          <w:szCs w:val="24"/>
+        </w:rPr>
+        <w:t>MEETS THE ORIGINAL REQUIREMENTS</w:t>
+      </w:r>
+      <w:r>
+        <w:rPr>
+          <w:rFonts w:ascii="Times New Roman" w:hAnsi="Times New Roman" w:cs="Times New Roman"/>
+          <w:sz w:val="24"/>
+          <w:szCs w:val="24"/>
+        </w:rPr>
+        <w:t>]</w:t>
+      </w:r>
+    </w:p>
+    <w:p>
+      <w:pPr>
+        <w:rPr>
+          <w:rFonts w:ascii="Times New Roman" w:hAnsi="Times New Roman" w:cs="Times New Roman"/>
+          <w:sz w:val="24"/>
+          <w:szCs w:val="24"/>
+        </w:rPr>
+      </w:pPr>
+    </w:p>
+    <w:p>
+      <w:pPr>
+        <w:rPr>
+          <w:rFonts w:ascii="Times New Roman" w:eastAsia="Times New Roman" w:hAnsi="Times New Roman" w:cs="Times New Roman"/>
+          <w:sz w:val="24"/>
+        </w:rPr>
+      </w:pPr>
       <w:r>
         <w:rPr>
           <w:rFonts w:ascii="Times New Roman" w:eastAsia="Times New Roman" w:hAnsi="Times New Roman" w:cs="Times New Roman"/>
           <w:b/>
           <w:sz w:val="28"/>
         </w:rPr>
-        <w:t>:</w:t>
-      </w:r>
-    </w:p>
-    <w:p>
-      <w:pPr>
-        <w:rPr>
-          <w:rFonts w:ascii="Times New Roman" w:hAnsi="Times New Roman" w:cs="Times New Roman"/>
-          <w:sz w:val="24"/>
-          <w:szCs w:val="24"/>
-        </w:rPr>
-      </w:pPr>
-      <w:r>
-        <w:rPr>
-          <w:rFonts w:ascii="Times New Roman" w:hAnsi="Times New Roman" w:cs="Times New Roman"/>
-          <w:sz w:val="24"/>
-          <w:szCs w:val="24"/>
-        </w:rPr>
-        <w:t>[INSERT LIST OF ACCEPTANCE TESTS (AN ACCEPTANCE TEST IS A TEST TO MAKE SURE THE SOFTWARE MEETS THE ORIGINAL REQUIREMENTS)]</w:t>
-      </w:r>
-    </w:p>
-    <w:p>
-      <w:pPr>
-        <w:rPr>
-          <w:rFonts w:ascii="Times New Roman" w:hAnsi="Times New Roman" w:cs="Times New Roman"/>
-          <w:sz w:val="24"/>
-          <w:szCs w:val="24"/>
-        </w:rPr>
-      </w:pPr>
-    </w:p>
-    <w:p>
-      <w:pPr>
+        <w:lastRenderedPageBreak/>
+        <w:t>Test Results</w:t>
+      </w:r>
+      <w:r>
         <w:rPr>
           <w:rFonts w:ascii="Times New Roman" w:eastAsia="Times New Roman" w:hAnsi="Times New Roman" w:cs="Times New Roman"/>
           <w:b/>
           <w:sz w:val="28"/>
         </w:rPr>
-      </w:pPr>
-      <w:r>
+        <w:t>:</w:t>
+      </w:r>
+      <w:r>
+        <w:rPr>
+          <w:rFonts w:ascii="Times New Roman" w:eastAsia="Times New Roman" w:hAnsi="Times New Roman" w:cs="Times New Roman"/>
+          <w:sz w:val="28"/>
+        </w:rPr>
+        <w:t xml:space="preserve"> </w:t>
+      </w:r>
+      <w:r>
+        <w:rPr>
+          <w:rFonts w:ascii="Times New Roman" w:eastAsia="Times New Roman" w:hAnsi="Times New Roman" w:cs="Times New Roman"/>
+          <w:sz w:val="24"/>
+        </w:rPr>
+        <w:t>(</w:t>
+      </w:r>
+      <w:hyperlink r:id="rId10" w:history="1">
+        <w:r>
+          <w:rPr>
+            <w:rStyle w:val="Hyperlink"/>
+            <w:rFonts w:ascii="Times New Roman" w:eastAsia="Times New Roman" w:hAnsi="Times New Roman" w:cs="Times New Roman"/>
+            <w:sz w:val="24"/>
+          </w:rPr>
+          <w:t>Unit Tests Results</w:t>
+        </w:r>
+      </w:hyperlink>
+      <w:r>
+        <w:rPr>
+          <w:rFonts w:ascii="Times New Roman" w:eastAsia="Times New Roman" w:hAnsi="Times New Roman" w:cs="Times New Roman"/>
+          <w:sz w:val="24"/>
+        </w:rPr>
+        <w:t xml:space="preserve"> - </w:t>
+      </w:r>
+      <w:hyperlink r:id="rId11" w:history="1">
+        <w:r>
+          <w:rPr>
+            <w:rStyle w:val="Hyperlink"/>
+            <w:rFonts w:ascii="Times New Roman" w:eastAsia="Times New Roman" w:hAnsi="Times New Roman" w:cs="Times New Roman"/>
+            <w:sz w:val="24"/>
+          </w:rPr>
+          <w:t>Acceptance Tests Results</w:t>
+        </w:r>
+      </w:hyperlink>
+      <w:r>
+        <w:rPr>
+          <w:rFonts w:ascii="Times New Roman" w:eastAsia="Times New Roman" w:hAnsi="Times New Roman" w:cs="Times New Roman"/>
+          <w:sz w:val="24"/>
+        </w:rPr>
+        <w:t>)</w:t>
+      </w:r>
+    </w:p>
+    <w:p>
+      <w:pPr>
+        <w:rPr>
+          <w:rFonts w:ascii="Times New Roman" w:hAnsi="Times New Roman" w:cs="Times New Roman"/>
+          <w:sz w:val="24"/>
+          <w:szCs w:val="24"/>
+        </w:rPr>
+      </w:pPr>
+      <w:r>
+        <w:rPr>
+          <w:rFonts w:ascii="Times New Roman" w:hAnsi="Times New Roman" w:cs="Times New Roman"/>
+          <w:sz w:val="24"/>
+          <w:szCs w:val="24"/>
+        </w:rPr>
+        <w:t>[</w:t>
+      </w:r>
+      <w:r>
+        <w:rPr>
+          <w:rFonts w:ascii="Times New Roman" w:hAnsi="Times New Roman" w:cs="Times New Roman"/>
+          <w:sz w:val="24"/>
+          <w:szCs w:val="24"/>
+        </w:rPr>
+        <w:t>REPLACE WITH</w:t>
+      </w:r>
+      <w:r>
+        <w:rPr>
+          <w:rFonts w:ascii="Times New Roman" w:hAnsi="Times New Roman" w:cs="Times New Roman"/>
+          <w:sz w:val="24"/>
+          <w:szCs w:val="24"/>
+        </w:rPr>
+        <w:t xml:space="preserve"> SHORT PARAGRAPH INTRODUCING TEST RESULTS</w:t>
+      </w:r>
+      <w:r>
+        <w:rPr>
+          <w:rFonts w:ascii="Times New Roman" w:hAnsi="Times New Roman" w:cs="Times New Roman"/>
+          <w:sz w:val="24"/>
+          <w:szCs w:val="24"/>
+        </w:rPr>
+        <w:t>]</w:t>
+      </w:r>
+    </w:p>
+    <w:p>
+      <w:pPr>
+        <w:rPr>
+          <w:rFonts w:ascii="Times New Roman" w:hAnsi="Times New Roman" w:cs="Times New Roman"/>
+          <w:sz w:val="24"/>
+          <w:szCs w:val="24"/>
+        </w:rPr>
+      </w:pPr>
+      <w:r>
+        <w:rPr>
+          <w:rFonts w:ascii="Times New Roman" w:hAnsi="Times New Roman" w:cs="Times New Roman"/>
+          <w:sz w:val="24"/>
+          <w:szCs w:val="24"/>
+        </w:rPr>
+        <w:t>[</w:t>
+      </w:r>
+      <w:r>
+        <w:rPr>
+          <w:rFonts w:ascii="Times New Roman" w:hAnsi="Times New Roman" w:cs="Times New Roman"/>
+          <w:sz w:val="24"/>
+          <w:szCs w:val="24"/>
+        </w:rPr>
+        <w:t>REPLACE WITH</w:t>
+      </w:r>
+      <w:r>
+        <w:rPr>
+          <w:rFonts w:ascii="Times New Roman" w:hAnsi="Times New Roman" w:cs="Times New Roman"/>
+          <w:sz w:val="24"/>
+          <w:szCs w:val="24"/>
+        </w:rPr>
+        <w:t xml:space="preserve"> IMAGE OF UNIT TESTS RESULTS]</w:t>
+      </w:r>
+    </w:p>
+    <w:p>
+      <w:pPr>
+        <w:rPr>
+          <w:rFonts w:ascii="Times New Roman" w:hAnsi="Times New Roman" w:cs="Times New Roman"/>
+          <w:sz w:val="24"/>
+          <w:szCs w:val="24"/>
+        </w:rPr>
+      </w:pPr>
+      <w:r>
+        <w:rPr>
+          <w:rFonts w:ascii="Times New Roman" w:hAnsi="Times New Roman" w:cs="Times New Roman"/>
+          <w:sz w:val="24"/>
+          <w:szCs w:val="24"/>
+        </w:rPr>
+        <w:t>[REPLACE WITH IMAGE OF ACCEPTANCE TESTS RESULTS]</w:t>
+      </w:r>
+    </w:p>
+    <w:p>
+      <w:pPr>
+        <w:rPr>
+          <w:rFonts w:ascii="Times New Roman" w:hAnsi="Times New Roman" w:cs="Times New Roman"/>
+          <w:sz w:val="24"/>
+          <w:szCs w:val="24"/>
+        </w:rPr>
+      </w:pPr>
+    </w:p>
+    <w:p>
+      <w:pPr>
         <w:rPr>
           <w:rFonts w:ascii="Times New Roman" w:eastAsia="Times New Roman" w:hAnsi="Times New Roman" w:cs="Times New Roman"/>
           <w:b/>
           <w:sz w:val="28"/>
         </w:rPr>
-        <w:t>Test Results</w:t>
-      </w:r>
+      </w:pPr>
       <w:r>
         <w:rPr>
           <w:rFonts w:ascii="Times New Roman" w:eastAsia="Times New Roman" w:hAnsi="Times New Roman" w:cs="Times New Roman"/>
           <w:b/>
           <w:sz w:val="28"/>
         </w:rPr>
-        <w:t>:</w:t>
-      </w:r>
-    </w:p>
-    <w:p>
-      <w:pPr>
-        <w:rPr>
-          <w:rFonts w:ascii="Times New Roman" w:hAnsi="Times New Roman" w:cs="Times New Roman"/>
-          <w:sz w:val="24"/>
-          <w:szCs w:val="24"/>
-        </w:rPr>
-      </w:pPr>
-      <w:r>
-        <w:rPr>
-          <w:rFonts w:ascii="Times New Roman" w:hAnsi="Times New Roman" w:cs="Times New Roman"/>
-          <w:sz w:val="24"/>
-          <w:szCs w:val="24"/>
-        </w:rPr>
-        <w:t>[INSERT REPORT OF TESTS RUNNI</w:t>
+        <w:t>Group Participation:</w:t>
+      </w:r>
+    </w:p>
+    <w:p>
+      <w:pPr>
+        <w:rPr>
+          <w:rFonts w:ascii="Times New Roman" w:eastAsia="Times New Roman" w:hAnsi="Times New Roman" w:cs="Times New Roman"/>
+          <w:sz w:val="24"/>
+        </w:rPr>
+      </w:pPr>
+      <w:r>
+        <w:rPr>
+          <w:rFonts w:ascii="Times New Roman" w:eastAsia="Times New Roman" w:hAnsi="Times New Roman" w:cs="Times New Roman"/>
+          <w:sz w:val="24"/>
+        </w:rPr>
+        <w:t xml:space="preserve">Peter – </w:t>
+      </w:r>
+      <w:r>
+        <w:rPr>
+          <w:rFonts w:ascii="Times New Roman" w:eastAsia="Times New Roman" w:hAnsi="Times New Roman" w:cs="Times New Roman"/>
+          <w:sz w:val="24"/>
+        </w:rPr>
+        <w:t>Created and templated o</w:t>
       </w:r>
       <w:bookmarkStart w:id="0" w:name="_GoBack"/>
       <w:bookmarkEnd w:id="0"/>
       <w:r>
         <w:rPr>
-          <w:rFonts w:ascii="Times New Roman" w:hAnsi="Times New Roman" w:cs="Times New Roman"/>
-          <w:sz w:val="24"/>
-          <w:szCs w:val="24"/>
-        </w:rPr>
-        <w:t>NG AND SHOW THAT THEY PASS]</w:t>
+          <w:rFonts w:ascii="Times New Roman" w:eastAsia="Times New Roman" w:hAnsi="Times New Roman" w:cs="Times New Roman"/>
+          <w:sz w:val="24"/>
+        </w:rPr>
+        <w:t>riginal deliverable document. Added Jasmine test library and create some unit and acceptance tests.</w:t>
+      </w:r>
+    </w:p>
+    <w:p>
+      <w:pPr>
+        <w:rPr>
+          <w:rFonts w:ascii="Times New Roman" w:eastAsia="Times New Roman" w:hAnsi="Times New Roman" w:cs="Times New Roman"/>
+          <w:sz w:val="24"/>
+        </w:rPr>
+      </w:pPr>
+      <w:r>
+        <w:rPr>
+          <w:rFonts w:ascii="Times New Roman" w:eastAsia="Times New Roman" w:hAnsi="Times New Roman" w:cs="Times New Roman"/>
+          <w:sz w:val="24"/>
+        </w:rPr>
+        <w:t xml:space="preserve">Hayden – </w:t>
+      </w:r>
+    </w:p>
+    <w:p>
+      <w:pPr>
+        <w:rPr>
+          <w:rFonts w:ascii="Times New Roman" w:eastAsia="Times New Roman" w:hAnsi="Times New Roman" w:cs="Times New Roman"/>
+          <w:sz w:val="24"/>
+        </w:rPr>
+      </w:pPr>
+      <w:r>
+        <w:rPr>
+          <w:rFonts w:ascii="Times New Roman" w:eastAsia="Times New Roman" w:hAnsi="Times New Roman" w:cs="Times New Roman"/>
+          <w:sz w:val="24"/>
+        </w:rPr>
+        <w:t xml:space="preserve">Garrison – </w:t>
+      </w:r>
+    </w:p>
+    <w:p>
+      <w:pPr>
+        <w:rPr>
+          <w:rFonts w:ascii="Times New Roman" w:eastAsia="Times New Roman" w:hAnsi="Times New Roman" w:cs="Times New Roman"/>
+          <w:sz w:val="24"/>
+        </w:rPr>
+      </w:pPr>
+      <w:r>
+        <w:rPr>
+          <w:rFonts w:ascii="Times New Roman" w:eastAsia="Times New Roman" w:hAnsi="Times New Roman" w:cs="Times New Roman"/>
+          <w:sz w:val="24"/>
+        </w:rPr>
+        <w:t xml:space="preserve">Gage – </w:t>
       </w:r>
     </w:p>
     <w:p>
@@ -396,6 +1053,243 @@
     </w:sectPr>
   </w:body>
 </w:document>
+</file>
+
+<file path=word/numbering.xml><?xml version="1.0" encoding="utf-8"?>
+<w:numbering xmlns:wpc="http://schemas.microsoft.com/office/word/2010/wordprocessingCanvas" xmlns:mc="http://schemas.openxmlformats.org/markup-compatibility/2006" xmlns:o="urn:schemas-microsoft-com:office:office" xmlns:r="http://schemas.openxmlformats.org/officeDocument/2006/relationships" xmlns:m="http://schemas.openxmlformats.org/officeDocument/2006/math" xmlns:v="urn:schemas-microsoft-com:vml" xmlns:wp14="http://schemas.microsoft.com/office/word/2010/wordprocessingDrawing" xmlns:wp="http://schemas.openxmlformats.org/drawingml/2006/wordprocessingDrawing" xmlns:w10="urn:schemas-microsoft-com:office:word" xmlns:w="http://schemas.openxmlformats.org/wordprocessingml/2006/main" xmlns:w14="http://schemas.microsoft.com/office/word/2010/wordml" xmlns:w15="http://schemas.microsoft.com/office/word/2012/wordml" xmlns:wpg="http://schemas.microsoft.com/office/word/2010/wordprocessingGroup" xmlns:wpi="http://schemas.microsoft.com/office/word/2010/wordprocessingInk" xmlns:wne="http://schemas.microsoft.com/office/word/2006/wordml" xmlns:wps="http://schemas.microsoft.com/office/word/2010/wordprocessingShape" mc:Ignorable="w14 w15 wp14">
+  <w:abstractNum w:abstractNumId="0" w15:restartNumberingAfterBreak="0">
+    <w:nsid w:val="5C00350D"/>
+    <w:multiLevelType w:val="hybridMultilevel"/>
+    <w:tmpl w:val="082AB77E"/>
+    <w:lvl w:ilvl="0" w:tplc="04090001">
+      <w:start w:val="1"/>
+      <w:numFmt w:val="bullet"/>
+      <w:lvlText w:val=""/>
+      <w:lvlJc w:val="left"/>
+      <w:pPr>
+        <w:ind w:left="720" w:hanging="360"/>
+      </w:pPr>
+      <w:rPr>
+        <w:rFonts w:ascii="Symbol" w:hAnsi="Symbol" w:hint="default"/>
+      </w:rPr>
+    </w:lvl>
+    <w:lvl w:ilvl="1" w:tplc="04090003">
+      <w:start w:val="1"/>
+      <w:numFmt w:val="bullet"/>
+      <w:lvlText w:val="o"/>
+      <w:lvlJc w:val="left"/>
+      <w:pPr>
+        <w:ind w:left="1440" w:hanging="360"/>
+      </w:pPr>
+      <w:rPr>
+        <w:rFonts w:ascii="Courier New" w:hAnsi="Courier New" w:cs="Courier New" w:hint="default"/>
+      </w:rPr>
+    </w:lvl>
+    <w:lvl w:ilvl="2" w:tplc="04090005" w:tentative="1">
+      <w:start w:val="1"/>
+      <w:numFmt w:val="bullet"/>
+      <w:lvlText w:val=""/>
+      <w:lvlJc w:val="left"/>
+      <w:pPr>
+        <w:ind w:left="2160" w:hanging="360"/>
+      </w:pPr>
+      <w:rPr>
+        <w:rFonts w:ascii="Wingdings" w:hAnsi="Wingdings" w:hint="default"/>
+      </w:rPr>
+    </w:lvl>
+    <w:lvl w:ilvl="3" w:tplc="04090001" w:tentative="1">
+      <w:start w:val="1"/>
+      <w:numFmt w:val="bullet"/>
+      <w:lvlText w:val=""/>
+      <w:lvlJc w:val="left"/>
+      <w:pPr>
+        <w:ind w:left="2880" w:hanging="360"/>
+      </w:pPr>
+      <w:rPr>
+        <w:rFonts w:ascii="Symbol" w:hAnsi="Symbol" w:hint="default"/>
+      </w:rPr>
+    </w:lvl>
+    <w:lvl w:ilvl="4" w:tplc="04090003" w:tentative="1">
+      <w:start w:val="1"/>
+      <w:numFmt w:val="bullet"/>
+      <w:lvlText w:val="o"/>
+      <w:lvlJc w:val="left"/>
+      <w:pPr>
+        <w:ind w:left="3600" w:hanging="360"/>
+      </w:pPr>
+      <w:rPr>
+        <w:rFonts w:ascii="Courier New" w:hAnsi="Courier New" w:cs="Courier New" w:hint="default"/>
+      </w:rPr>
+    </w:lvl>
+    <w:lvl w:ilvl="5" w:tplc="04090005" w:tentative="1">
+      <w:start w:val="1"/>
+      <w:numFmt w:val="bullet"/>
+      <w:lvlText w:val=""/>
+      <w:lvlJc w:val="left"/>
+      <w:pPr>
+        <w:ind w:left="4320" w:hanging="360"/>
+      </w:pPr>
+      <w:rPr>
+        <w:rFonts w:ascii="Wingdings" w:hAnsi="Wingdings" w:hint="default"/>
+      </w:rPr>
+    </w:lvl>
+    <w:lvl w:ilvl="6" w:tplc="04090001" w:tentative="1">
+      <w:start w:val="1"/>
+      <w:numFmt w:val="bullet"/>
+      <w:lvlText w:val=""/>
+      <w:lvlJc w:val="left"/>
+      <w:pPr>
+        <w:ind w:left="5040" w:hanging="360"/>
+      </w:pPr>
+      <w:rPr>
+        <w:rFonts w:ascii="Symbol" w:hAnsi="Symbol" w:hint="default"/>
+      </w:rPr>
+    </w:lvl>
+    <w:lvl w:ilvl="7" w:tplc="04090003" w:tentative="1">
+      <w:start w:val="1"/>
+      <w:numFmt w:val="bullet"/>
+      <w:lvlText w:val="o"/>
+      <w:lvlJc w:val="left"/>
+      <w:pPr>
+        <w:ind w:left="5760" w:hanging="360"/>
+      </w:pPr>
+      <w:rPr>
+        <w:rFonts w:ascii="Courier New" w:hAnsi="Courier New" w:cs="Courier New" w:hint="default"/>
+      </w:rPr>
+    </w:lvl>
+    <w:lvl w:ilvl="8" w:tplc="04090005" w:tentative="1">
+      <w:start w:val="1"/>
+      <w:numFmt w:val="bullet"/>
+      <w:lvlText w:val=""/>
+      <w:lvlJc w:val="left"/>
+      <w:pPr>
+        <w:ind w:left="6480" w:hanging="360"/>
+      </w:pPr>
+      <w:rPr>
+        <w:rFonts w:ascii="Wingdings" w:hAnsi="Wingdings" w:hint="default"/>
+      </w:rPr>
+    </w:lvl>
+  </w:abstractNum>
+  <w:abstractNum w:abstractNumId="1" w15:restartNumberingAfterBreak="0">
+    <w:nsid w:val="63E6490D"/>
+    <w:multiLevelType w:val="hybridMultilevel"/>
+    <w:tmpl w:val="9D0C8308"/>
+    <w:lvl w:ilvl="0" w:tplc="04090001">
+      <w:start w:val="1"/>
+      <w:numFmt w:val="bullet"/>
+      <w:lvlText w:val=""/>
+      <w:lvlJc w:val="left"/>
+      <w:pPr>
+        <w:ind w:left="720" w:hanging="360"/>
+      </w:pPr>
+      <w:rPr>
+        <w:rFonts w:ascii="Symbol" w:hAnsi="Symbol" w:hint="default"/>
+      </w:rPr>
+    </w:lvl>
+    <w:lvl w:ilvl="1" w:tplc="04090003">
+      <w:start w:val="1"/>
+      <w:numFmt w:val="bullet"/>
+      <w:lvlText w:val="o"/>
+      <w:lvlJc w:val="left"/>
+      <w:pPr>
+        <w:ind w:left="1440" w:hanging="360"/>
+      </w:pPr>
+      <w:rPr>
+        <w:rFonts w:ascii="Courier New" w:hAnsi="Courier New" w:cs="Courier New" w:hint="default"/>
+      </w:rPr>
+    </w:lvl>
+    <w:lvl w:ilvl="2" w:tplc="04090005" w:tentative="1">
+      <w:start w:val="1"/>
+      <w:numFmt w:val="bullet"/>
+      <w:lvlText w:val=""/>
+      <w:lvlJc w:val="left"/>
+      <w:pPr>
+        <w:ind w:left="2160" w:hanging="360"/>
+      </w:pPr>
+      <w:rPr>
+        <w:rFonts w:ascii="Wingdings" w:hAnsi="Wingdings" w:hint="default"/>
+      </w:rPr>
+    </w:lvl>
+    <w:lvl w:ilvl="3" w:tplc="04090001" w:tentative="1">
+      <w:start w:val="1"/>
+      <w:numFmt w:val="bullet"/>
+      <w:lvlText w:val=""/>
+      <w:lvlJc w:val="left"/>
+      <w:pPr>
+        <w:ind w:left="2880" w:hanging="360"/>
+      </w:pPr>
+      <w:rPr>
+        <w:rFonts w:ascii="Symbol" w:hAnsi="Symbol" w:hint="default"/>
+      </w:rPr>
+    </w:lvl>
+    <w:lvl w:ilvl="4" w:tplc="04090003" w:tentative="1">
+      <w:start w:val="1"/>
+      <w:numFmt w:val="bullet"/>
+      <w:lvlText w:val="o"/>
+      <w:lvlJc w:val="left"/>
+      <w:pPr>
+        <w:ind w:left="3600" w:hanging="360"/>
+      </w:pPr>
+      <w:rPr>
+        <w:rFonts w:ascii="Courier New" w:hAnsi="Courier New" w:cs="Courier New" w:hint="default"/>
+      </w:rPr>
+    </w:lvl>
+    <w:lvl w:ilvl="5" w:tplc="04090005" w:tentative="1">
+      <w:start w:val="1"/>
+      <w:numFmt w:val="bullet"/>
+      <w:lvlText w:val=""/>
+      <w:lvlJc w:val="left"/>
+      <w:pPr>
+        <w:ind w:left="4320" w:hanging="360"/>
+      </w:pPr>
+      <w:rPr>
+        <w:rFonts w:ascii="Wingdings" w:hAnsi="Wingdings" w:hint="default"/>
+      </w:rPr>
+    </w:lvl>
+    <w:lvl w:ilvl="6" w:tplc="04090001" w:tentative="1">
+      <w:start w:val="1"/>
+      <w:numFmt w:val="bullet"/>
+      <w:lvlText w:val=""/>
+      <w:lvlJc w:val="left"/>
+      <w:pPr>
+        <w:ind w:left="5040" w:hanging="360"/>
+      </w:pPr>
+      <w:rPr>
+        <w:rFonts w:ascii="Symbol" w:hAnsi="Symbol" w:hint="default"/>
+      </w:rPr>
+    </w:lvl>
+    <w:lvl w:ilvl="7" w:tplc="04090003" w:tentative="1">
+      <w:start w:val="1"/>
+      <w:numFmt w:val="bullet"/>
+      <w:lvlText w:val="o"/>
+      <w:lvlJc w:val="left"/>
+      <w:pPr>
+        <w:ind w:left="5760" w:hanging="360"/>
+      </w:pPr>
+      <w:rPr>
+        <w:rFonts w:ascii="Courier New" w:hAnsi="Courier New" w:cs="Courier New" w:hint="default"/>
+      </w:rPr>
+    </w:lvl>
+    <w:lvl w:ilvl="8" w:tplc="04090005" w:tentative="1">
+      <w:start w:val="1"/>
+      <w:numFmt w:val="bullet"/>
+      <w:lvlText w:val=""/>
+      <w:lvlJc w:val="left"/>
+      <w:pPr>
+        <w:ind w:left="6480" w:hanging="360"/>
+      </w:pPr>
+      <w:rPr>
+        <w:rFonts w:ascii="Wingdings" w:hAnsi="Wingdings" w:hint="default"/>
+      </w:rPr>
+    </w:lvl>
+  </w:abstractNum>
+  <w:num w:numId="1">
+    <w:abstractNumId w:val="0"/>
+  </w:num>
+  <w:num w:numId="2">
+    <w:abstractNumId w:val="1"/>
+  </w:num>
+</w:numbering>
 </file>
 
 <file path=word/styles.xml><?xml version="1.0" encoding="utf-8"?>
@@ -831,6 +1725,28 @@
       <w:color w:val="000000"/>
     </w:rPr>
   </w:style>
+  <w:style w:type="character" w:styleId="Hyperlink">
+    <w:name w:val="Hyperlink"/>
+    <w:basedOn w:val="DefaultParagraphFont"/>
+    <w:uiPriority w:val="99"/>
+    <w:unhideWhenUsed/>
+    <w:rsid w:val="00CA4F92"/>
+    <w:rPr>
+      <w:color w:val="0563C1" w:themeColor="hyperlink"/>
+      <w:u w:val="single"/>
+    </w:rPr>
+  </w:style>
+  <w:style w:type="paragraph" w:styleId="ListParagraph">
+    <w:name w:val="List Paragraph"/>
+    <w:basedOn w:val="Normal"/>
+    <w:uiPriority w:val="34"/>
+    <w:qFormat/>
+    <w:rsid w:val="00AC1734"/>
+    <w:pPr>
+      <w:ind w:left="720"/>
+      <w:contextualSpacing/>
+    </w:pPr>
+  </w:style>
 </w:styles>
 </file>
 

</xml_diff>

<commit_message>
Add changes to Word doc for unit test
</commit_message>
<xml_diff>
--- a/deliverables/D6.1-group-14.docx
+++ b/deliverables/D6.1-group-14.docx
@@ -1,6 +1,6 @@
 
 <file path=word/document.xml><?xml version="1.0" encoding="utf-8"?>
-<w:document xmlns:wpc="http://schemas.microsoft.com/office/word/2010/wordprocessingCanvas" xmlns:mc="http://schemas.openxmlformats.org/markup-compatibility/2006" xmlns:o="urn:schemas-microsoft-com:office:office" xmlns:r="http://schemas.openxmlformats.org/officeDocument/2006/relationships" xmlns:m="http://schemas.openxmlformats.org/officeDocument/2006/math" xmlns:v="urn:schemas-microsoft-com:vml" xmlns:wp14="http://schemas.microsoft.com/office/word/2010/wordprocessingDrawing" xmlns:wp="http://schemas.openxmlformats.org/drawingml/2006/wordprocessingDrawing" xmlns:w10="urn:schemas-microsoft-com:office:word" xmlns:w="http://schemas.openxmlformats.org/wordprocessingml/2006/main" xmlns:w14="http://schemas.microsoft.com/office/word/2010/wordml" xmlns:w15="http://schemas.microsoft.com/office/word/2012/wordml" xmlns:wpg="http://schemas.microsoft.com/office/word/2010/wordprocessingGroup" xmlns:wpi="http://schemas.microsoft.com/office/word/2010/wordprocessingInk" xmlns:wne="http://schemas.microsoft.com/office/word/2006/wordml" xmlns:wps="http://schemas.microsoft.com/office/word/2010/wordprocessingShape" mc:Ignorable="w14 w15 wp14">
+<w:document xmlns:wpc="http://schemas.microsoft.com/office/word/2010/wordprocessingCanvas" xmlns:cx="http://schemas.microsoft.com/office/drawing/2014/chartex" xmlns:cx1="http://schemas.microsoft.com/office/drawing/2015/9/8/chartex" xmlns:cx2="http://schemas.microsoft.com/office/drawing/2015/10/21/chartex" xmlns:cx3="http://schemas.microsoft.com/office/drawing/2016/5/9/chartex" xmlns:cx4="http://schemas.microsoft.com/office/drawing/2016/5/10/chartex" xmlns:cx5="http://schemas.microsoft.com/office/drawing/2016/5/11/chartex" xmlns:mc="http://schemas.openxmlformats.org/markup-compatibility/2006" xmlns:o="urn:schemas-microsoft-com:office:office" xmlns:r="http://schemas.openxmlformats.org/officeDocument/2006/relationships" xmlns:m="http://schemas.openxmlformats.org/officeDocument/2006/math" xmlns:v="urn:schemas-microsoft-com:vml" xmlns:wp14="http://schemas.microsoft.com/office/word/2010/wordprocessingDrawing" xmlns:wp="http://schemas.openxmlformats.org/drawingml/2006/wordprocessingDrawing" xmlns:w10="urn:schemas-microsoft-com:office:word" xmlns:w="http://schemas.openxmlformats.org/wordprocessingml/2006/main" xmlns:w14="http://schemas.microsoft.com/office/word/2010/wordml" xmlns:w15="http://schemas.microsoft.com/office/word/2012/wordml" xmlns:w16se="http://schemas.microsoft.com/office/word/2015/wordml/symex" xmlns:wpg="http://schemas.microsoft.com/office/word/2010/wordprocessingGroup" xmlns:wpi="http://schemas.microsoft.com/office/word/2010/wordprocessingInk" xmlns:wne="http://schemas.microsoft.com/office/word/2006/wordml" xmlns:wps="http://schemas.microsoft.com/office/word/2010/wordprocessingShape" mc:Ignorable="w14 w15 w16se wp14">
   <w:body>
     <w:p>
       <w:pPr>
@@ -13,7 +13,7 @@
           <w:noProof/>
         </w:rPr>
         <w:drawing>
-          <wp:inline distT="0" distB="0" distL="114300" distR="114300" wp14:anchorId="589D289F" wp14:editId="202C33BB">
+          <wp:inline distT="0" distB="0" distL="114300" distR="114300" wp14:anchorId="78B66938" wp14:editId="08EF855B">
             <wp:extent cx="5534025" cy="466725"/>
             <wp:effectExtent l="0" t="0" r="0" b="0"/>
             <wp:docPr id="1" name="image01.png"/>
@@ -82,7 +82,25 @@
           <w:sz w:val="24"/>
           <w:szCs w:val="24"/>
         </w:rPr>
-        <w:t>, Gage Cottrell, Peter Huettl, Garrison Smith</w:t>
+        <w:t xml:space="preserve">, Gage Cottrell, Peter </w:t>
+      </w:r>
+      <w:proofErr w:type="spellStart"/>
+      <w:r>
+        <w:rPr>
+          <w:rFonts w:ascii="Times New Roman" w:eastAsia="Times New Roman" w:hAnsi="Times New Roman" w:cs="Times New Roman"/>
+          <w:sz w:val="24"/>
+          <w:szCs w:val="24"/>
+        </w:rPr>
+        <w:t>Huettl</w:t>
+      </w:r>
+      <w:proofErr w:type="spellEnd"/>
+      <w:r>
+        <w:rPr>
+          <w:rFonts w:ascii="Times New Roman" w:eastAsia="Times New Roman" w:hAnsi="Times New Roman" w:cs="Times New Roman"/>
+          <w:sz w:val="24"/>
+          <w:szCs w:val="24"/>
+        </w:rPr>
+        <w:t>, Garrison Smith</w:t>
       </w:r>
     </w:p>
     <w:p>
@@ -300,7 +318,7 @@
           <w:sz w:val="24"/>
           <w:szCs w:val="24"/>
         </w:rPr>
-        <w:t>Menu Navigation Tests</w:t>
+        <w:t>In Game Menu Navigation Tests</w:t>
       </w:r>
     </w:p>
     <w:p>
@@ -322,7 +340,7 @@
           <w:sz w:val="24"/>
           <w:szCs w:val="24"/>
         </w:rPr>
-        <w:t>Should be able to navigate from home to user-login</w:t>
+        <w:t>Should be able to start a single player game</w:t>
       </w:r>
     </w:p>
     <w:p>
@@ -344,7 +362,7 @@
           <w:sz w:val="24"/>
           <w:szCs w:val="24"/>
         </w:rPr>
-        <w:t>Should navigate back a page correctly</w:t>
+        <w:t>Should be able to start a multiplayer game</w:t>
       </w:r>
     </w:p>
     <w:p>
@@ -366,7 +384,29 @@
           <w:sz w:val="24"/>
           <w:szCs w:val="24"/>
         </w:rPr>
-        <w:t>[ADD A FEW MENU NAVIGATION TESTS]</w:t>
+        <w:t>Should be able to go to settings</w:t>
+      </w:r>
+    </w:p>
+    <w:p>
+      <w:pPr>
+        <w:pStyle w:val="ListParagraph"/>
+        <w:numPr>
+          <w:ilvl w:val="1"/>
+          <w:numId w:val="1"/>
+        </w:numPr>
+        <w:rPr>
+          <w:rFonts w:ascii="Times New Roman" w:hAnsi="Times New Roman" w:cs="Times New Roman"/>
+          <w:sz w:val="24"/>
+          <w:szCs w:val="24"/>
+        </w:rPr>
+      </w:pPr>
+      <w:r>
+        <w:rPr>
+          <w:rFonts w:ascii="Times New Roman" w:hAnsi="Times New Roman" w:cs="Times New Roman"/>
+          <w:sz w:val="24"/>
+          <w:szCs w:val="24"/>
+        </w:rPr>
+        <w:t>Should be able to logout from menu</w:t>
       </w:r>
     </w:p>
     <w:p>
@@ -388,7 +428,7 @@
           <w:sz w:val="24"/>
           <w:szCs w:val="24"/>
         </w:rPr>
-        <w:t>User Management</w:t>
+        <w:t xml:space="preserve"> Menu Navigation Tests</w:t>
       </w:r>
     </w:p>
     <w:p>
@@ -410,7 +450,7 @@
           <w:sz w:val="24"/>
           <w:szCs w:val="24"/>
         </w:rPr>
-        <w:t>Should be able to add a new user</w:t>
+        <w:t>Should be able to navigate from home to user-login</w:t>
       </w:r>
     </w:p>
     <w:p>
@@ -432,7 +472,7 @@
           <w:sz w:val="24"/>
           <w:szCs w:val="24"/>
         </w:rPr>
-        <w:t>Should initialize a user’s id correctly</w:t>
+        <w:t>Should navigate back a page correctly</w:t>
       </w:r>
     </w:p>
     <w:p>
@@ -454,7 +494,51 @@
           <w:sz w:val="24"/>
           <w:szCs w:val="24"/>
         </w:rPr>
-        <w:t>Should be able to remove a user</w:t>
+        <w:t>Should be able to navigate from home to guest login</w:t>
+      </w:r>
+    </w:p>
+    <w:p>
+      <w:pPr>
+        <w:pStyle w:val="ListParagraph"/>
+        <w:numPr>
+          <w:ilvl w:val="1"/>
+          <w:numId w:val="1"/>
+        </w:numPr>
+        <w:rPr>
+          <w:rFonts w:ascii="Times New Roman" w:hAnsi="Times New Roman" w:cs="Times New Roman"/>
+          <w:sz w:val="24"/>
+          <w:szCs w:val="24"/>
+        </w:rPr>
+      </w:pPr>
+      <w:r>
+        <w:rPr>
+          <w:rFonts w:ascii="Times New Roman" w:hAnsi="Times New Roman" w:cs="Times New Roman"/>
+          <w:sz w:val="24"/>
+          <w:szCs w:val="24"/>
+        </w:rPr>
+        <w:t>Should be able to navigate from Home to teacher login</w:t>
+      </w:r>
+    </w:p>
+    <w:p>
+      <w:pPr>
+        <w:pStyle w:val="ListParagraph"/>
+        <w:numPr>
+          <w:ilvl w:val="1"/>
+          <w:numId w:val="1"/>
+        </w:numPr>
+        <w:rPr>
+          <w:rFonts w:ascii="Times New Roman" w:hAnsi="Times New Roman" w:cs="Times New Roman"/>
+          <w:sz w:val="24"/>
+          <w:szCs w:val="24"/>
+        </w:rPr>
+      </w:pPr>
+      <w:r>
+        <w:rPr>
+          <w:rFonts w:ascii="Times New Roman" w:hAnsi="Times New Roman" w:cs="Times New Roman"/>
+          <w:sz w:val="24"/>
+          <w:szCs w:val="24"/>
+        </w:rPr>
+        <w:t>Should be able to navigate from Home to creator login</w:t>
       </w:r>
     </w:p>
     <w:p>
@@ -476,6 +560,94 @@
           <w:sz w:val="24"/>
           <w:szCs w:val="24"/>
         </w:rPr>
+        <w:t>User Management</w:t>
+      </w:r>
+    </w:p>
+    <w:p>
+      <w:pPr>
+        <w:pStyle w:val="ListParagraph"/>
+        <w:numPr>
+          <w:ilvl w:val="1"/>
+          <w:numId w:val="1"/>
+        </w:numPr>
+        <w:rPr>
+          <w:rFonts w:ascii="Times New Roman" w:hAnsi="Times New Roman" w:cs="Times New Roman"/>
+          <w:sz w:val="24"/>
+          <w:szCs w:val="24"/>
+        </w:rPr>
+      </w:pPr>
+      <w:r>
+        <w:rPr>
+          <w:rFonts w:ascii="Times New Roman" w:hAnsi="Times New Roman" w:cs="Times New Roman"/>
+          <w:sz w:val="24"/>
+          <w:szCs w:val="24"/>
+        </w:rPr>
+        <w:t>Should be able to add a new user</w:t>
+      </w:r>
+    </w:p>
+    <w:p>
+      <w:pPr>
+        <w:pStyle w:val="ListParagraph"/>
+        <w:numPr>
+          <w:ilvl w:val="1"/>
+          <w:numId w:val="1"/>
+        </w:numPr>
+        <w:rPr>
+          <w:rFonts w:ascii="Times New Roman" w:hAnsi="Times New Roman" w:cs="Times New Roman"/>
+          <w:sz w:val="24"/>
+          <w:szCs w:val="24"/>
+        </w:rPr>
+      </w:pPr>
+      <w:r>
+        <w:rPr>
+          <w:rFonts w:ascii="Times New Roman" w:hAnsi="Times New Roman" w:cs="Times New Roman"/>
+          <w:sz w:val="24"/>
+          <w:szCs w:val="24"/>
+        </w:rPr>
+        <w:t>Should initialize a user’s id correctly</w:t>
+      </w:r>
+    </w:p>
+    <w:p>
+      <w:pPr>
+        <w:pStyle w:val="ListParagraph"/>
+        <w:numPr>
+          <w:ilvl w:val="1"/>
+          <w:numId w:val="1"/>
+        </w:numPr>
+        <w:rPr>
+          <w:rFonts w:ascii="Times New Roman" w:hAnsi="Times New Roman" w:cs="Times New Roman"/>
+          <w:sz w:val="24"/>
+          <w:szCs w:val="24"/>
+        </w:rPr>
+      </w:pPr>
+      <w:r>
+        <w:rPr>
+          <w:rFonts w:ascii="Times New Roman" w:hAnsi="Times New Roman" w:cs="Times New Roman"/>
+          <w:sz w:val="24"/>
+          <w:szCs w:val="24"/>
+        </w:rPr>
+        <w:t>Should be able to remove a user</w:t>
+      </w:r>
+    </w:p>
+    <w:p>
+      <w:pPr>
+        <w:pStyle w:val="ListParagraph"/>
+        <w:numPr>
+          <w:ilvl w:val="0"/>
+          <w:numId w:val="1"/>
+        </w:numPr>
+        <w:rPr>
+          <w:rFonts w:ascii="Times New Roman" w:hAnsi="Times New Roman" w:cs="Times New Roman"/>
+          <w:sz w:val="24"/>
+          <w:szCs w:val="24"/>
+        </w:rPr>
+      </w:pPr>
+      <w:r>
+        <w:rPr>
+          <w:rFonts w:ascii="Times New Roman" w:hAnsi="Times New Roman" w:cs="Times New Roman"/>
+          <w:sz w:val="24"/>
+          <w:szCs w:val="24"/>
+        </w:rPr>
         <w:t>[REPLACE WITH NEW TEST SUITES THAT HAVE A FEW TESTS EACH]</w:t>
       </w:r>
     </w:p>
@@ -502,39 +674,7 @@
           <w:sz w:val="24"/>
           <w:szCs w:val="24"/>
         </w:rPr>
-        <w:t>[</w:t>
-      </w:r>
-      <w:r>
-        <w:rPr>
-          <w:rFonts w:ascii="Times New Roman" w:hAnsi="Times New Roman" w:cs="Times New Roman"/>
-          <w:sz w:val="24"/>
-          <w:szCs w:val="24"/>
-        </w:rPr>
-        <w:t>A</w:t>
-      </w:r>
-      <w:r>
-        <w:rPr>
-          <w:rFonts w:ascii="Times New Roman" w:hAnsi="Times New Roman" w:cs="Times New Roman"/>
-          <w:sz w:val="24"/>
-          <w:szCs w:val="24"/>
-        </w:rPr>
-        <w:t xml:space="preserve"> UNIT TEST IS A TEST TO MAKE SURE THE ACTUAL COMPONENTS OF THE CODE ARE</w:t>
-      </w:r>
-      <w:r>
-        <w:rPr>
-          <w:rFonts w:ascii="Times New Roman" w:hAnsi="Times New Roman" w:cs="Times New Roman"/>
-          <w:sz w:val="24"/>
-          <w:szCs w:val="24"/>
-        </w:rPr>
-        <w:t xml:space="preserve"> WORKING</w:t>
-      </w:r>
-      <w:r>
-        <w:rPr>
-          <w:rFonts w:ascii="Times New Roman" w:hAnsi="Times New Roman" w:cs="Times New Roman"/>
-          <w:sz w:val="24"/>
-          <w:szCs w:val="24"/>
-        </w:rPr>
-        <w:t>]</w:t>
+        <w:t>[A UNIT TEST IS A TEST TO MAKE SURE THE ACTUAL COMPONENTS OF THE CODE ARE WORKING]</w:t>
       </w:r>
     </w:p>
     <w:p>
@@ -708,6 +848,7 @@
           <w:sz w:val="24"/>
           <w:szCs w:val="24"/>
         </w:rPr>
+        <w:lastRenderedPageBreak/>
         <w:t>[CONSIDER ADDING 1 OR 2 MORE CASES (NOT THAT IMPORTANT)]</w:t>
       </w:r>
       <w:r>
@@ -742,23 +883,7 @@
           <w:sz w:val="24"/>
           <w:szCs w:val="24"/>
         </w:rPr>
-        <w:t xml:space="preserve">[AN ACCEPTANCE TEST IS A TEST TO MAKE SURE THE SOFTWARE </w:t>
-      </w:r>
-      <w:r>
-        <w:rPr>
-          <w:rFonts w:ascii="Times New Roman" w:hAnsi="Times New Roman" w:cs="Times New Roman"/>
-          <w:sz w:val="24"/>
-          <w:szCs w:val="24"/>
-        </w:rPr>
-        <w:t>MEETS THE ORIGINAL REQUIREMENTS</w:t>
-      </w:r>
-      <w:r>
-        <w:rPr>
-          <w:rFonts w:ascii="Times New Roman" w:hAnsi="Times New Roman" w:cs="Times New Roman"/>
-          <w:sz w:val="24"/>
-          <w:szCs w:val="24"/>
-        </w:rPr>
-        <w:t>]</w:t>
+        <w:t>[AN ACCEPTANCE TEST IS A TEST TO MAKE SURE THE SOFTWARE MEETS THE ORIGINAL REQUIREMENTS]</w:t>
       </w:r>
     </w:p>
     <w:p>
@@ -783,7 +908,6 @@
           <w:b/>
           <w:sz w:val="28"/>
         </w:rPr>
-        <w:lastRenderedPageBreak/>
         <w:t>Test Results</w:t>
       </w:r>
       <w:r>
@@ -857,64 +981,24 @@
           <w:sz w:val="24"/>
           <w:szCs w:val="24"/>
         </w:rPr>
-        <w:t>[</w:t>
-      </w:r>
-      <w:r>
-        <w:rPr>
-          <w:rFonts w:ascii="Times New Roman" w:hAnsi="Times New Roman" w:cs="Times New Roman"/>
-          <w:sz w:val="24"/>
-          <w:szCs w:val="24"/>
-        </w:rPr>
-        <w:t>REPLACE WITH</w:t>
-      </w:r>
-      <w:r>
-        <w:rPr>
-          <w:rFonts w:ascii="Times New Roman" w:hAnsi="Times New Roman" w:cs="Times New Roman"/>
-          <w:sz w:val="24"/>
-          <w:szCs w:val="24"/>
-        </w:rPr>
-        <w:t xml:space="preserve"> SHORT PARAGRAPH INTRODUCING TEST RESULTS</w:t>
-      </w:r>
-      <w:r>
-        <w:rPr>
-          <w:rFonts w:ascii="Times New Roman" w:hAnsi="Times New Roman" w:cs="Times New Roman"/>
-          <w:sz w:val="24"/>
-          <w:szCs w:val="24"/>
-        </w:rPr>
-        <w:t>]</w:t>
-      </w:r>
-    </w:p>
-    <w:p>
-      <w:pPr>
-        <w:rPr>
-          <w:rFonts w:ascii="Times New Roman" w:hAnsi="Times New Roman" w:cs="Times New Roman"/>
-          <w:sz w:val="24"/>
-          <w:szCs w:val="24"/>
-        </w:rPr>
-      </w:pPr>
-      <w:r>
-        <w:rPr>
-          <w:rFonts w:ascii="Times New Roman" w:hAnsi="Times New Roman" w:cs="Times New Roman"/>
-          <w:sz w:val="24"/>
-          <w:szCs w:val="24"/>
-        </w:rPr>
-        <w:t>[</w:t>
-      </w:r>
-      <w:r>
-        <w:rPr>
-          <w:rFonts w:ascii="Times New Roman" w:hAnsi="Times New Roman" w:cs="Times New Roman"/>
-          <w:sz w:val="24"/>
-          <w:szCs w:val="24"/>
-        </w:rPr>
-        <w:t>REPLACE WITH</w:t>
-      </w:r>
-      <w:r>
-        <w:rPr>
-          <w:rFonts w:ascii="Times New Roman" w:hAnsi="Times New Roman" w:cs="Times New Roman"/>
-          <w:sz w:val="24"/>
-          <w:szCs w:val="24"/>
-        </w:rPr>
-        <w:t xml:space="preserve"> IMAGE OF UNIT TESTS RESULTS]</w:t>
+        <w:t>[REPLACE WITH SHORT PARAGRAPH INTRODUCING TEST RESULTS]</w:t>
+      </w:r>
+    </w:p>
+    <w:p>
+      <w:pPr>
+        <w:rPr>
+          <w:rFonts w:ascii="Times New Roman" w:hAnsi="Times New Roman" w:cs="Times New Roman"/>
+          <w:sz w:val="24"/>
+          <w:szCs w:val="24"/>
+        </w:rPr>
+      </w:pPr>
+      <w:r>
+        <w:rPr>
+          <w:rFonts w:ascii="Times New Roman" w:hAnsi="Times New Roman" w:cs="Times New Roman"/>
+          <w:sz w:val="24"/>
+          <w:szCs w:val="24"/>
+        </w:rPr>
+        <w:t>[REPLACE WITH IMAGE OF UNIT TESTS RESULTS]</w:t>
       </w:r>
     </w:p>
     <w:p>
@@ -972,78 +1056,89 @@
           <w:rFonts w:ascii="Times New Roman" w:eastAsia="Times New Roman" w:hAnsi="Times New Roman" w:cs="Times New Roman"/>
           <w:sz w:val="24"/>
         </w:rPr>
-        <w:t xml:space="preserve">Peter – </w:t>
-      </w:r>
-      <w:r>
-        <w:rPr>
-          <w:rFonts w:ascii="Times New Roman" w:eastAsia="Times New Roman" w:hAnsi="Times New Roman" w:cs="Times New Roman"/>
-          <w:sz w:val="24"/>
-        </w:rPr>
-        <w:t>Created and templated o</w:t>
-      </w:r>
+        <w:t>Peter – Created and templated original deliverable document. Added Jasmine test library and create some unit and acceptance tests.</w:t>
+      </w:r>
+    </w:p>
+    <w:p>
+      <w:pPr>
+        <w:rPr>
+          <w:rFonts w:ascii="Times New Roman" w:eastAsia="Times New Roman" w:hAnsi="Times New Roman" w:cs="Times New Roman"/>
+          <w:sz w:val="24"/>
+        </w:rPr>
+      </w:pPr>
+      <w:r>
+        <w:rPr>
+          <w:rFonts w:ascii="Times New Roman" w:eastAsia="Times New Roman" w:hAnsi="Times New Roman" w:cs="Times New Roman"/>
+          <w:sz w:val="24"/>
+        </w:rPr>
+        <w:t xml:space="preserve">Hayden – </w:t>
+      </w:r>
+    </w:p>
+    <w:p>
+      <w:pPr>
+        <w:rPr>
+          <w:rFonts w:ascii="Times New Roman" w:eastAsia="Times New Roman" w:hAnsi="Times New Roman" w:cs="Times New Roman"/>
+          <w:sz w:val="24"/>
+        </w:rPr>
+      </w:pPr>
+      <w:r>
+        <w:rPr>
+          <w:rFonts w:ascii="Times New Roman" w:eastAsia="Times New Roman" w:hAnsi="Times New Roman" w:cs="Times New Roman"/>
+          <w:sz w:val="24"/>
+        </w:rPr>
+        <w:t xml:space="preserve">Garrison – Added some </w:t>
+      </w:r>
+      <w:proofErr w:type="gramStart"/>
+      <w:r>
+        <w:rPr>
+          <w:rFonts w:ascii="Times New Roman" w:eastAsia="Times New Roman" w:hAnsi="Times New Roman" w:cs="Times New Roman"/>
+          <w:sz w:val="24"/>
+        </w:rPr>
+        <w:t>units</w:t>
+      </w:r>
+      <w:proofErr w:type="gramEnd"/>
+      <w:r>
+        <w:rPr>
+          <w:rFonts w:ascii="Times New Roman" w:eastAsia="Times New Roman" w:hAnsi="Times New Roman" w:cs="Times New Roman"/>
+          <w:sz w:val="24"/>
+        </w:rPr>
+        <w:t xml:space="preserve"> test with the Java Script code. </w:t>
+      </w:r>
+    </w:p>
+    <w:p>
+      <w:pPr>
+        <w:rPr>
+          <w:rFonts w:ascii="Times New Roman" w:eastAsia="Times New Roman" w:hAnsi="Times New Roman" w:cs="Times New Roman"/>
+          <w:sz w:val="24"/>
+        </w:rPr>
+      </w:pPr>
+      <w:r>
+        <w:rPr>
+          <w:rFonts w:ascii="Times New Roman" w:eastAsia="Times New Roman" w:hAnsi="Times New Roman" w:cs="Times New Roman"/>
+          <w:sz w:val="24"/>
+        </w:rPr>
+        <w:t xml:space="preserve">Gage – </w:t>
+      </w:r>
+    </w:p>
+    <w:p>
+      <w:pPr>
+        <w:rPr>
+          <w:rFonts w:ascii="Times New Roman" w:hAnsi="Times New Roman" w:cs="Times New Roman"/>
+          <w:sz w:val="24"/>
+          <w:szCs w:val="24"/>
+        </w:rPr>
+      </w:pPr>
+    </w:p>
+    <w:p>
+      <w:pPr>
+        <w:rPr>
+          <w:rFonts w:ascii="Times New Roman" w:hAnsi="Times New Roman" w:cs="Times New Roman"/>
+          <w:sz w:val="24"/>
+          <w:szCs w:val="24"/>
+        </w:rPr>
+      </w:pPr>
       <w:bookmarkStart w:id="0" w:name="_GoBack"/>
       <w:bookmarkEnd w:id="0"/>
-      <w:r>
-        <w:rPr>
-          <w:rFonts w:ascii="Times New Roman" w:eastAsia="Times New Roman" w:hAnsi="Times New Roman" w:cs="Times New Roman"/>
-          <w:sz w:val="24"/>
-        </w:rPr>
-        <w:t>riginal deliverable document. Added Jasmine test library and create some unit and acceptance tests.</w:t>
-      </w:r>
-    </w:p>
-    <w:p>
-      <w:pPr>
-        <w:rPr>
-          <w:rFonts w:ascii="Times New Roman" w:eastAsia="Times New Roman" w:hAnsi="Times New Roman" w:cs="Times New Roman"/>
-          <w:sz w:val="24"/>
-        </w:rPr>
-      </w:pPr>
-      <w:r>
-        <w:rPr>
-          <w:rFonts w:ascii="Times New Roman" w:eastAsia="Times New Roman" w:hAnsi="Times New Roman" w:cs="Times New Roman"/>
-          <w:sz w:val="24"/>
-        </w:rPr>
-        <w:t xml:space="preserve">Hayden – </w:t>
-      </w:r>
-    </w:p>
-    <w:p>
-      <w:pPr>
-        <w:rPr>
-          <w:rFonts w:ascii="Times New Roman" w:eastAsia="Times New Roman" w:hAnsi="Times New Roman" w:cs="Times New Roman"/>
-          <w:sz w:val="24"/>
-        </w:rPr>
-      </w:pPr>
-      <w:r>
-        <w:rPr>
-          <w:rFonts w:ascii="Times New Roman" w:eastAsia="Times New Roman" w:hAnsi="Times New Roman" w:cs="Times New Roman"/>
-          <w:sz w:val="24"/>
-        </w:rPr>
-        <w:t xml:space="preserve">Garrison – </w:t>
-      </w:r>
-    </w:p>
-    <w:p>
-      <w:pPr>
-        <w:rPr>
-          <w:rFonts w:ascii="Times New Roman" w:eastAsia="Times New Roman" w:hAnsi="Times New Roman" w:cs="Times New Roman"/>
-          <w:sz w:val="24"/>
-        </w:rPr>
-      </w:pPr>
-      <w:r>
-        <w:rPr>
-          <w:rFonts w:ascii="Times New Roman" w:eastAsia="Times New Roman" w:hAnsi="Times New Roman" w:cs="Times New Roman"/>
-          <w:sz w:val="24"/>
-        </w:rPr>
-        <w:t xml:space="preserve">Gage – </w:t>
-      </w:r>
-    </w:p>
-    <w:p>
-      <w:pPr>
-        <w:rPr>
-          <w:rFonts w:ascii="Times New Roman" w:hAnsi="Times New Roman" w:cs="Times New Roman"/>
-          <w:sz w:val="24"/>
-          <w:szCs w:val="24"/>
-        </w:rPr>
-      </w:pPr>
     </w:p>
     <w:sectPr>
       <w:pgSz w:w="12240" w:h="15840"/>
@@ -1056,7 +1151,7 @@
 </file>
 
 <file path=word/numbering.xml><?xml version="1.0" encoding="utf-8"?>
-<w:numbering xmlns:wpc="http://schemas.microsoft.com/office/word/2010/wordprocessingCanvas" xmlns:mc="http://schemas.openxmlformats.org/markup-compatibility/2006" xmlns:o="urn:schemas-microsoft-com:office:office" xmlns:r="http://schemas.openxmlformats.org/officeDocument/2006/relationships" xmlns:m="http://schemas.openxmlformats.org/officeDocument/2006/math" xmlns:v="urn:schemas-microsoft-com:vml" xmlns:wp14="http://schemas.microsoft.com/office/word/2010/wordprocessingDrawing" xmlns:wp="http://schemas.openxmlformats.org/drawingml/2006/wordprocessingDrawing" xmlns:w10="urn:schemas-microsoft-com:office:word" xmlns:w="http://schemas.openxmlformats.org/wordprocessingml/2006/main" xmlns:w14="http://schemas.microsoft.com/office/word/2010/wordml" xmlns:w15="http://schemas.microsoft.com/office/word/2012/wordml" xmlns:wpg="http://schemas.microsoft.com/office/word/2010/wordprocessingGroup" xmlns:wpi="http://schemas.microsoft.com/office/word/2010/wordprocessingInk" xmlns:wne="http://schemas.microsoft.com/office/word/2006/wordml" xmlns:wps="http://schemas.microsoft.com/office/word/2010/wordprocessingShape" mc:Ignorable="w14 w15 wp14">
+<w:numbering xmlns:wpc="http://schemas.microsoft.com/office/word/2010/wordprocessingCanvas" xmlns:cx="http://schemas.microsoft.com/office/drawing/2014/chartex" xmlns:cx1="http://schemas.microsoft.com/office/drawing/2015/9/8/chartex" xmlns:cx2="http://schemas.microsoft.com/office/drawing/2015/10/21/chartex" xmlns:cx3="http://schemas.microsoft.com/office/drawing/2016/5/9/chartex" xmlns:cx4="http://schemas.microsoft.com/office/drawing/2016/5/10/chartex" xmlns:cx5="http://schemas.microsoft.com/office/drawing/2016/5/11/chartex" xmlns:mc="http://schemas.openxmlformats.org/markup-compatibility/2006" xmlns:o="urn:schemas-microsoft-com:office:office" xmlns:r="http://schemas.openxmlformats.org/officeDocument/2006/relationships" xmlns:m="http://schemas.openxmlformats.org/officeDocument/2006/math" xmlns:v="urn:schemas-microsoft-com:vml" xmlns:wp14="http://schemas.microsoft.com/office/word/2010/wordprocessingDrawing" xmlns:wp="http://schemas.openxmlformats.org/drawingml/2006/wordprocessingDrawing" xmlns:w10="urn:schemas-microsoft-com:office:word" xmlns:w="http://schemas.openxmlformats.org/wordprocessingml/2006/main" xmlns:w14="http://schemas.microsoft.com/office/word/2010/wordml" xmlns:w15="http://schemas.microsoft.com/office/word/2012/wordml" xmlns:w16se="http://schemas.microsoft.com/office/word/2015/wordml/symex" xmlns:wpg="http://schemas.microsoft.com/office/word/2010/wordprocessingGroup" xmlns:wpi="http://schemas.microsoft.com/office/word/2010/wordprocessingInk" xmlns:wne="http://schemas.microsoft.com/office/word/2006/wordml" xmlns:wps="http://schemas.microsoft.com/office/word/2010/wordprocessingShape" mc:Ignorable="w14 w15 w16se wp14">
   <w:abstractNum w:abstractNumId="0" w15:restartNumberingAfterBreak="0">
     <w:nsid w:val="5C00350D"/>
     <w:multiLevelType w:val="hybridMultilevel"/>
@@ -1293,7 +1388,7 @@
 </file>
 
 <file path=word/styles.xml><?xml version="1.0" encoding="utf-8"?>
-<w:styles xmlns:mc="http://schemas.openxmlformats.org/markup-compatibility/2006" xmlns:r="http://schemas.openxmlformats.org/officeDocument/2006/relationships" xmlns:w="http://schemas.openxmlformats.org/wordprocessingml/2006/main" xmlns:w14="http://schemas.microsoft.com/office/word/2010/wordml" xmlns:w15="http://schemas.microsoft.com/office/word/2012/wordml" mc:Ignorable="w14 w15">
+<w:styles xmlns:mc="http://schemas.openxmlformats.org/markup-compatibility/2006" xmlns:r="http://schemas.openxmlformats.org/officeDocument/2006/relationships" xmlns:w="http://schemas.openxmlformats.org/wordprocessingml/2006/main" xmlns:w14="http://schemas.microsoft.com/office/word/2010/wordml" xmlns:w15="http://schemas.microsoft.com/office/word/2012/wordml" xmlns:w16se="http://schemas.microsoft.com/office/word/2015/wordml/symex" mc:Ignorable="w14 w15 w16se">
   <w:docDefaults>
     <w:rPrDefault>
       <w:rPr>
@@ -1309,7 +1404,7 @@
       </w:pPr>
     </w:pPrDefault>
   </w:docDefaults>
-  <w:latentStyles w:defLockedState="0" w:defUIPriority="99" w:defSemiHidden="0" w:defUnhideWhenUsed="0" w:defQFormat="0" w:count="371">
+  <w:latentStyles w:defLockedState="0" w:defUIPriority="99" w:defSemiHidden="0" w:defUnhideWhenUsed="0" w:defQFormat="0" w:count="374">
     <w:lsdException w:name="Normal" w:uiPriority="0" w:qFormat="1"/>
     <w:lsdException w:name="heading 1" w:uiPriority="9" w:qFormat="1"/>
     <w:lsdException w:name="heading 2" w:semiHidden="1" w:uiPriority="9" w:unhideWhenUsed="1" w:qFormat="1"/>
@@ -1415,7 +1510,6 @@
     <w:lsdException w:name="HTML Sample" w:semiHidden="1" w:unhideWhenUsed="1"/>
     <w:lsdException w:name="HTML Typewriter" w:semiHidden="1" w:unhideWhenUsed="1"/>
     <w:lsdException w:name="HTML Variable" w:semiHidden="1" w:unhideWhenUsed="1"/>
-    <w:lsdException w:name="Normal Table" w:semiHidden="1" w:unhideWhenUsed="1"/>
     <w:lsdException w:name="annotation subject" w:semiHidden="1" w:unhideWhenUsed="1"/>
     <w:lsdException w:name="No List" w:semiHidden="1" w:unhideWhenUsed="1"/>
     <w:lsdException w:name="Outline List 1" w:semiHidden="1" w:unhideWhenUsed="1"/>
@@ -1460,7 +1554,6 @@
     <w:lsdException w:name="Table Professional" w:semiHidden="1" w:unhideWhenUsed="1"/>
     <w:lsdException w:name="Table Subtle 1" w:semiHidden="1" w:unhideWhenUsed="1"/>
     <w:lsdException w:name="Table Subtle 2" w:semiHidden="1" w:unhideWhenUsed="1"/>
-    <w:lsdException w:name="Table Web 1" w:semiHidden="1" w:unhideWhenUsed="1"/>
     <w:lsdException w:name="Table Web 2" w:semiHidden="1" w:unhideWhenUsed="1"/>
     <w:lsdException w:name="Table Web 3" w:semiHidden="1" w:unhideWhenUsed="1"/>
     <w:lsdException w:name="Balloon Text" w:semiHidden="1" w:unhideWhenUsed="1"/>
@@ -1681,11 +1774,14 @@
     <w:lsdException w:name="List Table 5 Dark Accent 6" w:uiPriority="50"/>
     <w:lsdException w:name="List Table 6 Colorful Accent 6" w:uiPriority="51"/>
     <w:lsdException w:name="List Table 7 Colorful Accent 6" w:uiPriority="52"/>
+    <w:lsdException w:name="Mention" w:semiHidden="1" w:unhideWhenUsed="1"/>
+    <w:lsdException w:name="Smart Hyperlink" w:semiHidden="1" w:unhideWhenUsed="1"/>
+    <w:lsdException w:name="Hashtag" w:semiHidden="1" w:unhideWhenUsed="1"/>
   </w:latentStyles>
   <w:style w:type="paragraph" w:default="1" w:styleId="Normal">
     <w:name w:val="Normal"/>
     <w:qFormat/>
-    <w:rsid w:val="00647887"/>
+    <w:rsid w:val="00140E5E"/>
   </w:style>
   <w:style w:type="character" w:default="1" w:styleId="DefaultParagraphFont">
     <w:name w:val="Default Paragraph Font"/>
@@ -1730,7 +1826,7 @@
     <w:basedOn w:val="DefaultParagraphFont"/>
     <w:uiPriority w:val="99"/>
     <w:unhideWhenUsed/>
-    <w:rsid w:val="00CA4F92"/>
+    <w:rsid w:val="00140E5E"/>
     <w:rPr>
       <w:color w:val="0563C1" w:themeColor="hyperlink"/>
       <w:u w:val="single"/>
@@ -1741,7 +1837,7 @@
     <w:basedOn w:val="Normal"/>
     <w:uiPriority w:val="34"/>
     <w:qFormat/>
-    <w:rsid w:val="00AC1734"/>
+    <w:rsid w:val="00140E5E"/>
     <w:pPr>
       <w:ind w:left="720"/>
       <w:contextualSpacing/>

</xml_diff>

<commit_message>
updated to final versions
</commit_message>
<xml_diff>
--- a/deliverables/D6.1-group-14.docx
+++ b/deliverables/D6.1-group-14.docx
@@ -229,24 +229,17 @@
       <w:pPr>
         <w:rPr>
           <w:rFonts w:ascii="Times New Roman" w:eastAsia="Times New Roman" w:hAnsi="Times New Roman" w:cs="Times New Roman"/>
-          <w:sz w:val="24"/>
-        </w:rPr>
-      </w:pPr>
-      <w:r>
-        <w:rPr>
-          <w:rFonts w:ascii="Times New Roman" w:eastAsia="Times New Roman" w:hAnsi="Times New Roman" w:cs="Times New Roman"/>
           <w:b/>
           <w:sz w:val="28"/>
         </w:rPr>
-        <w:t>Unit Tests</w:t>
-      </w:r>
+      </w:pPr>
       <w:r>
         <w:rPr>
           <w:rFonts w:ascii="Times New Roman" w:eastAsia="Times New Roman" w:hAnsi="Times New Roman" w:cs="Times New Roman"/>
           <w:b/>
           <w:sz w:val="28"/>
         </w:rPr>
-        <w:t>:</w:t>
+        <w:t>Unit Tests</w:t>
       </w:r>
       <w:r>
         <w:rPr>
@@ -254,42 +247,51 @@
           <w:b/>
           <w:sz w:val="28"/>
         </w:rPr>
+        <w:t>:</w:t>
+      </w:r>
+      <w:r>
+        <w:rPr>
+          <w:rFonts w:ascii="Times New Roman" w:eastAsia="Times New Roman" w:hAnsi="Times New Roman" w:cs="Times New Roman"/>
+          <w:b/>
+          <w:sz w:val="28"/>
+        </w:rPr>
         <w:t xml:space="preserve"> </w:t>
       </w:r>
-      <w:r>
-        <w:rPr>
-          <w:rFonts w:ascii="Times New Roman" w:eastAsia="Times New Roman" w:hAnsi="Times New Roman" w:cs="Times New Roman"/>
-          <w:sz w:val="24"/>
-        </w:rPr>
-        <w:t>(</w:t>
+    </w:p>
+    <w:p>
+      <w:pPr>
+        <w:rPr>
+          <w:rFonts w:ascii="Times New Roman" w:eastAsia="Times New Roman" w:hAnsi="Times New Roman" w:cs="Times New Roman"/>
+          <w:b/>
+          <w:sz w:val="28"/>
+        </w:rPr>
+      </w:pPr>
+      <w:proofErr w:type="spellStart"/>
+      <w:r>
+        <w:rPr>
+          <w:rFonts w:ascii="Times New Roman" w:eastAsia="Times New Roman" w:hAnsi="Times New Roman" w:cs="Times New Roman"/>
+          <w:sz w:val="24"/>
+        </w:rPr>
+        <w:t>Github</w:t>
+      </w:r>
+      <w:proofErr w:type="spellEnd"/>
+      <w:r>
+        <w:rPr>
+          <w:rFonts w:ascii="Times New Roman" w:eastAsia="Times New Roman" w:hAnsi="Times New Roman" w:cs="Times New Roman"/>
+          <w:sz w:val="24"/>
+        </w:rPr>
+        <w:t xml:space="preserve"> Link: </w:t>
       </w:r>
       <w:hyperlink r:id="rId9" w:history="1">
-        <w:proofErr w:type="spellStart"/>
         <w:r>
           <w:rPr>
             <w:rStyle w:val="Hyperlink"/>
             <w:rFonts w:ascii="Times New Roman" w:eastAsia="Times New Roman" w:hAnsi="Times New Roman" w:cs="Times New Roman"/>
             <w:sz w:val="24"/>
           </w:rPr>
-          <w:t>GitHub</w:t>
-        </w:r>
-        <w:proofErr w:type="spellEnd"/>
-        <w:r>
-          <w:rPr>
-            <w:rStyle w:val="Hyperlink"/>
-            <w:rFonts w:ascii="Times New Roman" w:eastAsia="Times New Roman" w:hAnsi="Times New Roman" w:cs="Times New Roman"/>
-            <w:sz w:val="24"/>
-          </w:rPr>
-          <w:t xml:space="preserve"> Link</w:t>
+          <w:t>https://github.com/petetetete/cs386-project/blob/master/tests/specs/UnitSpecs.js</w:t>
         </w:r>
       </w:hyperlink>
-      <w:r>
-        <w:rPr>
-          <w:rFonts w:ascii="Times New Roman" w:eastAsia="Times New Roman" w:hAnsi="Times New Roman" w:cs="Times New Roman"/>
-          <w:sz w:val="24"/>
-        </w:rPr>
-        <w:t>)</w:t>
-      </w:r>
     </w:p>
     <w:p>
       <w:pPr>
@@ -856,40 +858,42 @@
         </w:rPr>
         <w:t xml:space="preserve"> </w:t>
       </w:r>
-      <w:r>
-        <w:rPr>
-          <w:rFonts w:ascii="Times New Roman" w:eastAsia="Times New Roman" w:hAnsi="Times New Roman" w:cs="Times New Roman"/>
-          <w:sz w:val="24"/>
-        </w:rPr>
-        <w:t>(</w:t>
+    </w:p>
+    <w:p>
+      <w:pPr>
+        <w:rPr>
+          <w:rFonts w:ascii="Times New Roman" w:eastAsia="Times New Roman" w:hAnsi="Times New Roman" w:cs="Times New Roman"/>
+          <w:sz w:val="24"/>
+        </w:rPr>
+      </w:pPr>
+      <w:proofErr w:type="spellStart"/>
+      <w:r>
+        <w:rPr>
+          <w:rFonts w:ascii="Times New Roman" w:eastAsia="Times New Roman" w:hAnsi="Times New Roman" w:cs="Times New Roman"/>
+          <w:sz w:val="24"/>
+        </w:rPr>
+        <w:lastRenderedPageBreak/>
+        <w:t>GitHub</w:t>
+      </w:r>
+      <w:proofErr w:type="spellEnd"/>
+      <w:r>
+        <w:rPr>
+          <w:rFonts w:ascii="Times New Roman" w:eastAsia="Times New Roman" w:hAnsi="Times New Roman" w:cs="Times New Roman"/>
+          <w:sz w:val="24"/>
+        </w:rPr>
+        <w:t xml:space="preserve"> Link: </w:t>
       </w:r>
       <w:hyperlink r:id="rId10" w:history="1">
-        <w:proofErr w:type="spellStart"/>
         <w:r>
           <w:rPr>
             <w:rStyle w:val="Hyperlink"/>
-            <w:rFonts w:ascii="Times New Roman" w:eastAsia="Times New Roman" w:hAnsi="Times New Roman" w:cs="Times New Roman"/>
+            <w:rFonts w:ascii="Times New Roman" w:hAnsi="Times New Roman" w:cs="Times New Roman"/>
             <w:sz w:val="24"/>
+            <w:szCs w:val="24"/>
           </w:rPr>
-          <w:t>GitHub</w:t>
-        </w:r>
-        <w:proofErr w:type="spellEnd"/>
-        <w:r>
-          <w:rPr>
-            <w:rStyle w:val="Hyperlink"/>
-            <w:rFonts w:ascii="Times New Roman" w:eastAsia="Times New Roman" w:hAnsi="Times New Roman" w:cs="Times New Roman"/>
-            <w:sz w:val="24"/>
-          </w:rPr>
-          <w:t xml:space="preserve"> Link</w:t>
+          <w:t>https://github.com/petetetete/cs386-project/blob/master/tests/specs/AcceptanceSpecs.js</w:t>
         </w:r>
       </w:hyperlink>
-      <w:r>
-        <w:rPr>
-          <w:rFonts w:ascii="Times New Roman" w:eastAsia="Times New Roman" w:hAnsi="Times New Roman" w:cs="Times New Roman"/>
-          <w:sz w:val="24"/>
-        </w:rPr>
-        <w:t>)</w:t>
-      </w:r>
     </w:p>
     <w:p>
       <w:pPr>
@@ -954,7 +958,6 @@
           <w:sz w:val="24"/>
           <w:szCs w:val="24"/>
         </w:rPr>
-        <w:lastRenderedPageBreak/>
         <w:t>Should have user functionality</w:t>
       </w:r>
     </w:p>
@@ -1026,7 +1029,24 @@
           <w:rFonts w:ascii="Times New Roman" w:eastAsia="Times New Roman" w:hAnsi="Times New Roman" w:cs="Times New Roman"/>
           <w:sz w:val="24"/>
         </w:rPr>
-        <w:t>(</w:t>
+        <w:t>ß</w:t>
+      </w:r>
+      <w:bookmarkStart w:id="0" w:name="_GoBack"/>
+      <w:bookmarkEnd w:id="0"/>
+    </w:p>
+    <w:p>
+      <w:pPr>
+        <w:rPr>
+          <w:rFonts w:ascii="Times New Roman" w:eastAsia="Times New Roman" w:hAnsi="Times New Roman" w:cs="Times New Roman"/>
+          <w:sz w:val="24"/>
+        </w:rPr>
+      </w:pPr>
+      <w:r>
+        <w:rPr>
+          <w:rFonts w:ascii="Times New Roman" w:eastAsia="Times New Roman" w:hAnsi="Times New Roman" w:cs="Times New Roman"/>
+          <w:sz w:val="24"/>
+        </w:rPr>
+        <w:t xml:space="preserve">Unit Tests Results Link: </w:t>
       </w:r>
       <w:hyperlink r:id="rId11" w:history="1">
         <w:r>
@@ -1035,15 +1055,23 @@
             <w:rFonts w:ascii="Times New Roman" w:eastAsia="Times New Roman" w:hAnsi="Times New Roman" w:cs="Times New Roman"/>
             <w:sz w:val="24"/>
           </w:rPr>
-          <w:t>Unit Tests Results</w:t>
+          <w:t>https://petetetete.github.io/cs386-project/tests/UnitTests</w:t>
         </w:r>
       </w:hyperlink>
-      <w:r>
-        <w:rPr>
-          <w:rFonts w:ascii="Times New Roman" w:eastAsia="Times New Roman" w:hAnsi="Times New Roman" w:cs="Times New Roman"/>
-          <w:sz w:val="24"/>
-        </w:rPr>
-        <w:t xml:space="preserve"> - </w:t>
+    </w:p>
+    <w:p>
+      <w:pPr>
+        <w:rPr>
+          <w:rFonts w:ascii="Times New Roman" w:eastAsia="Times New Roman" w:hAnsi="Times New Roman" w:cs="Times New Roman"/>
+          <w:sz w:val="24"/>
+        </w:rPr>
+      </w:pPr>
+      <w:r>
+        <w:rPr>
+          <w:rFonts w:ascii="Times New Roman" w:eastAsia="Times New Roman" w:hAnsi="Times New Roman" w:cs="Times New Roman"/>
+          <w:sz w:val="24"/>
+        </w:rPr>
+        <w:t xml:space="preserve">Acceptance Tests Results Link: </w:t>
       </w:r>
       <w:hyperlink r:id="rId12" w:history="1">
         <w:r>
@@ -1052,16 +1080,9 @@
             <w:rFonts w:ascii="Times New Roman" w:eastAsia="Times New Roman" w:hAnsi="Times New Roman" w:cs="Times New Roman"/>
             <w:sz w:val="24"/>
           </w:rPr>
-          <w:t>Acceptance Tests Results</w:t>
+          <w:t>https://petetetete.github.io/cs386-project/tests/AcceptanceTests</w:t>
         </w:r>
       </w:hyperlink>
-      <w:r>
-        <w:rPr>
-          <w:rFonts w:ascii="Times New Roman" w:eastAsia="Times New Roman" w:hAnsi="Times New Roman" w:cs="Times New Roman"/>
-          <w:sz w:val="24"/>
-        </w:rPr>
-        <w:t>)</w:t>
-      </w:r>
     </w:p>
     <w:p>
       <w:pPr>
@@ -1328,6 +1349,7 @@
           <w:sz w:val="24"/>
           <w:szCs w:val="24"/>
         </w:rPr>
+        <w:lastRenderedPageBreak/>
         <w:drawing>
           <wp:anchor distT="0" distB="0" distL="114300" distR="114300" simplePos="0" relativeHeight="251659264" behindDoc="0" locked="0" layoutInCell="1" allowOverlap="1" wp14:anchorId="11B39B27" wp14:editId="2E84E08C">
             <wp:simplePos x="0" y="0"/>
@@ -1464,23 +1486,7 @@
           <w:rFonts w:ascii="Times New Roman" w:eastAsia="Times New Roman" w:hAnsi="Times New Roman" w:cs="Times New Roman"/>
           <w:sz w:val="24"/>
         </w:rPr>
-        <w:t xml:space="preserve">Peter – Created and </w:t>
-      </w:r>
-      <w:proofErr w:type="spellStart"/>
-      <w:r>
-        <w:rPr>
-          <w:rFonts w:ascii="Times New Roman" w:eastAsia="Times New Roman" w:hAnsi="Times New Roman" w:cs="Times New Roman"/>
-          <w:sz w:val="24"/>
-        </w:rPr>
-        <w:t>templated</w:t>
-      </w:r>
-      <w:proofErr w:type="spellEnd"/>
-      <w:r>
-        <w:rPr>
-          <w:rFonts w:ascii="Times New Roman" w:eastAsia="Times New Roman" w:hAnsi="Times New Roman" w:cs="Times New Roman"/>
-          <w:sz w:val="24"/>
-        </w:rPr>
-        <w:t xml:space="preserve"> original deliverable document. Added Jasmine test library and create some unit and acceptance tests.</w:t>
+        <w:t>Peter – Created and templated original deliverable document. Added Jasmine test library and create some unit and acceptance tests.</w:t>
       </w:r>
     </w:p>
     <w:p>
@@ -1497,8 +1503,6 @@
         </w:rPr>
         <w:t xml:space="preserve">Hayden – </w:t>
       </w:r>
-      <w:bookmarkStart w:id="0" w:name="_GoBack"/>
-      <w:bookmarkEnd w:id="0"/>
       <w:r>
         <w:rPr>
           <w:rFonts w:ascii="Times New Roman" w:eastAsia="Times New Roman" w:hAnsi="Times New Roman" w:cs="Times New Roman"/>
@@ -2078,6 +2082,18 @@
       <w:szCs w:val="18"/>
     </w:rPr>
   </w:style>
+  <w:style w:type="character" w:styleId="FollowedHyperlink">
+    <w:name w:val="FollowedHyperlink"/>
+    <w:basedOn w:val="DefaultParagraphFont"/>
+    <w:uiPriority w:val="99"/>
+    <w:semiHidden/>
+    <w:unhideWhenUsed/>
+    <w:rsid w:val="002E6443"/>
+    <w:rPr>
+      <w:color w:val="954F72" w:themeColor="followedHyperlink"/>
+      <w:u w:val="single"/>
+    </w:rPr>
+  </w:style>
 </w:styles>
 </file>
 
@@ -2341,6 +2357,18 @@
       <w:rFonts w:ascii="Lucida Grande" w:hAnsi="Lucida Grande"/>
       <w:sz w:val="18"/>
       <w:szCs w:val="18"/>
+    </w:rPr>
+  </w:style>
+  <w:style w:type="character" w:styleId="FollowedHyperlink">
+    <w:name w:val="FollowedHyperlink"/>
+    <w:basedOn w:val="DefaultParagraphFont"/>
+    <w:uiPriority w:val="99"/>
+    <w:semiHidden/>
+    <w:unhideWhenUsed/>
+    <w:rsid w:val="002E6443"/>
+    <w:rPr>
+      <w:color w:val="954F72" w:themeColor="followedHyperlink"/>
+      <w:u w:val="single"/>
     </w:rPr>
   </w:style>
 </w:styles>
@@ -2601,7 +2629,7 @@
   <a:extraClrSchemeLst/>
   <a:extLst>
     <a:ext uri="{05A4C25C-085E-4340-85A3-A5531E510DB2}">
-      <thm15:themeFamily xmlns="" xmlns:thm15="http://schemas.microsoft.com/office/thememl/2012/main" name="Office Theme" id="{62F939B6-93AF-4DB8-9C6B-D6C7DFDC589F}" vid="{4A3C46E8-61CC-4603-A589-7422A47A8E4A}"/>
+      <thm15:themeFamily xmlns:thm15="http://schemas.microsoft.com/office/thememl/2012/main" xmlns="" name="Office Theme" id="{62F939B6-93AF-4DB8-9C6B-D6C7DFDC589F}" vid="{4A3C46E8-61CC-4603-A589-7422A47A8E4A}"/>
     </a:ext>
   </a:extLst>
 </a:theme>

</xml_diff>